<commit_message>
Assignment 1 edit v2.0
</commit_message>
<xml_diff>
--- a/Assignment 1/Assignment1.docx
+++ b/Assignment 1/Assignment1.docx
@@ -86,16 +86,7 @@
           <w:sz w:val="21"/>
           <w:szCs w:val="21"/>
         </w:rPr>
-        <w:t xml:space="preserve">10. Sampling method: Voluntary response. This is a flawed sampling method, since respondents can decide themselves if they want to respond, which can lead to a </w:t>
-      </w:r>
-      <w:r>
-        <w:rPr>
-          <w:rFonts w:ascii="Times New Roman" w:hAnsi="Times New Roman" w:cs="Times New Roman"/>
-          <w:color w:val="000000"/>
-          <w:sz w:val="21"/>
-          <w:szCs w:val="21"/>
-        </w:rPr>
-        <w:t>‘biased sample.</w:t>
+        <w:t>10. Sampling method: Voluntary response. This is a flawed sampling method, since respondents can decide themselves if they want to respond, which can lead to a ‘biased sample.</w:t>
       </w:r>
     </w:p>
     <w:p>
@@ -116,16 +107,7 @@
           <w:sz w:val="21"/>
           <w:szCs w:val="21"/>
         </w:rPr>
-        <w:t xml:space="preserve">12. Sampling method: Randomized sample. This can be considered a sound approach, since everybody has an equal chance of getting picked. The group has a substantial size of over a 1000 respondents, which also helps in making sure there will </w:t>
-      </w:r>
-      <w:r>
-        <w:rPr>
-          <w:rFonts w:ascii="Times New Roman" w:hAnsi="Times New Roman" w:cs="Times New Roman"/>
-          <w:color w:val="000000"/>
-          <w:sz w:val="21"/>
-          <w:szCs w:val="21"/>
-        </w:rPr>
-        <w:t xml:space="preserve">really be different kinds of people responding. </w:t>
+        <w:t xml:space="preserve">12. Sampling method: Randomized sample. This can be considered a sound approach, since everybody has an equal chance of getting picked. The group has a substantial size of over a 1000 respondents, which also helps in making sure there will really be different kinds of people responding. </w:t>
       </w:r>
     </w:p>
     <w:p>
@@ -146,25 +128,7 @@
           <w:sz w:val="21"/>
           <w:szCs w:val="21"/>
         </w:rPr>
-        <w:t>26. Everybody can respond to this poll. This means that not only students that follow a college major can respond, but also people that already have a job, etc. Now, the number says absolutely nothing. It mi</w:t>
-      </w:r>
-      <w:r>
-        <w:rPr>
-          <w:rFonts w:ascii="Times New Roman" w:hAnsi="Times New Roman" w:cs="Times New Roman"/>
-          <w:color w:val="000000"/>
-          <w:sz w:val="21"/>
-          <w:szCs w:val="21"/>
-        </w:rPr>
-        <w:t>ght be that all college major students responded that their major prepared them for their chosen carreers (so, 41%), but that the other 59% of the respondents did not even follow a college major, leading to a flawed conclusion. It would be better to only p</w:t>
-      </w:r>
-      <w:r>
-        <w:rPr>
-          <w:rFonts w:ascii="Times New Roman" w:hAnsi="Times New Roman" w:cs="Times New Roman"/>
-          <w:color w:val="000000"/>
-          <w:sz w:val="21"/>
-          <w:szCs w:val="21"/>
-        </w:rPr>
-        <w:t>oll students.</w:t>
+        <w:t>26. Everybody can respond to this poll. This means that not only students that follow a college major can respond, but also people that already have a job, etc. Now, the number says absolutely nothing. It might be that all college major students responded that their major prepared them for their chosen carreers (so, 41%), but that the other 59% of the respondents did not even follow a college major, leading to a flawed conclusion. It would be better to only poll students.</w:t>
       </w:r>
     </w:p>
     <w:p>
@@ -311,6 +275,16 @@
         </w:rPr>
         <w:t xml:space="preserve"> the mean of these numbers doesn’t mean (pun not </w:t>
       </w:r>
+      <w:r>
+        <w:rPr>
+          <w:rFonts w:ascii="Times New Roman" w:hAnsi="Times New Roman" w:cs="Times New Roman"/>
+          <w:color w:val="000000"/>
+          <w:sz w:val="21"/>
+          <w:szCs w:val="21"/>
+          <w:lang w:bidi="ar-SA"/>
+        </w:rPr>
+        <w:t>intended) anything.</w:t>
+      </w:r>
       <w:bookmarkStart w:id="1" w:name="_GoBack"/>
       <w:bookmarkEnd w:id="1"/>
     </w:p>
@@ -369,17 +343,7 @@
           <w:szCs w:val="21"/>
           <w:lang w:bidi="ar-SA"/>
         </w:rPr>
-        <w:t>The study described corresponds to an experiment. The subjects were given a treatment and therefore t</w:t>
-      </w:r>
-      <w:r>
-        <w:rPr>
-          <w:rFonts w:ascii="Times New Roman" w:eastAsia="MS Mincho" w:hAnsi="Times New Roman" w:cs="Times New Roman"/>
-          <w:color w:val="000000"/>
-          <w:sz w:val="21"/>
-          <w:szCs w:val="21"/>
-          <w:lang w:bidi="ar-SA"/>
-        </w:rPr>
-        <w:t>hey are modified.</w:t>
+        <w:t>The study described corresponds to an experiment. The subjects were given a treatment and therefore they are modified.</w:t>
       </w:r>
       <w:r>
         <w:rPr>
@@ -468,10 +432,7 @@
     </w:p>
     <w:p>
       <w:r>
-        <w:t>b. Suppose that you are preparing the annual report</w:t>
-      </w:r>
-      <w:r>
-        <w:t xml:space="preserve"> of a big social network company. One of</w:t>
+        <w:t>b. Suppose that you are preparing the annual report of a big social network company. One of</w:t>
       </w:r>
     </w:p>
     <w:p>
@@ -486,10 +447,7 @@
     </w:p>
     <w:p>
       <w:r>
-        <w:t>number of posts: histogram; bar c</w:t>
-      </w:r>
-      <w:r>
-        <w:t>hart; Pareto chart; pie chart?</w:t>
+        <w:t>number of posts: histogram; bar chart; Pareto chart; pie chart?</w:t>
       </w:r>
     </w:p>
     <w:p>
@@ -515,10 +473,7 @@
     </w:p>
     <w:p>
       <w:r>
-        <w:t xml:space="preserve">• For the exercises below </w:t>
-      </w:r>
-      <w:r>
-        <w:t>you can use, for instance, the R-functions hist, boxplot, mean,</w:t>
+        <w:t>• For the exercises below you can use, for instance, the R-functions hist, boxplot, mean,</w:t>
       </w:r>
     </w:p>
     <w:p>
@@ -533,10 +488,7 @@
     </w:p>
     <w:p>
       <w:r>
-        <w:t xml:space="preserve">• The R-function quantile(x,α) gives the α-quantile of the values in the vector x. </w:t>
-      </w:r>
-      <w:r>
-        <w:t>For</w:t>
+        <w:t>• The R-function quantile(x,α) gives the α-quantile of the values in the vector x. For</w:t>
       </w:r>
     </w:p>
     <w:p>
@@ -551,10 +503,7 @@
     </w:p>
     <w:p>
       <w:r>
-        <w:t>output this function gives when the parameter α is not specified</w:t>
-      </w:r>
-      <w:r>
-        <w:t>.</w:t>
+        <w:t>output this function gives when the parameter α is not specified.</w:t>
       </w:r>
     </w:p>
     <w:p>

</xml_diff>

<commit_message>
Changed 1.2, 1.4a of Assignment 1
</commit_message>
<xml_diff>
--- a/Assignment 1/Assignment1.docx
+++ b/Assignment 1/Assignment1.docx
@@ -28,8 +28,6 @@
           <w:rFonts w:ascii="Times New Roman" w:hAnsi="Times New Roman" w:cs="Times New Roman"/>
           <w:b/>
           <w:bCs/>
-          <w:sz w:val="28"/>
-          <w:szCs w:val="28"/>
         </w:rPr>
         <w:t>Assignment 1</w:t>
       </w:r>
@@ -75,16 +73,12 @@
         <w:rPr>
           <w:rFonts w:ascii="Times New Roman" w:hAnsi="Times New Roman" w:cs="Times New Roman"/>
           <w:color w:val="000000"/>
-          <w:sz w:val="21"/>
-          <w:szCs w:val="21"/>
-        </w:rPr>
-      </w:pPr>
-      <w:r>
-        <w:rPr>
-          <w:rFonts w:ascii="Times New Roman" w:hAnsi="Times New Roman" w:cs="Times New Roman"/>
-          <w:color w:val="000000"/>
-          <w:sz w:val="21"/>
-          <w:szCs w:val="21"/>
+        </w:rPr>
+      </w:pPr>
+      <w:r>
+        <w:rPr>
+          <w:rFonts w:ascii="Times New Roman" w:hAnsi="Times New Roman" w:cs="Times New Roman"/>
+          <w:color w:val="000000"/>
         </w:rPr>
         <w:t>10. Sampling method: Voluntary response. This is a flawed sampling method, since respondents can decide themselves if they want to respond, which can lead to a ‘biased sample.</w:t>
       </w:r>
@@ -96,16 +90,12 @@
         <w:rPr>
           <w:rFonts w:ascii="Times New Roman" w:hAnsi="Times New Roman" w:cs="Times New Roman"/>
           <w:color w:val="000000"/>
-          <w:sz w:val="21"/>
-          <w:szCs w:val="21"/>
-        </w:rPr>
-      </w:pPr>
-      <w:r>
-        <w:rPr>
-          <w:rFonts w:ascii="Times New Roman" w:hAnsi="Times New Roman" w:cs="Times New Roman"/>
-          <w:color w:val="000000"/>
-          <w:sz w:val="21"/>
-          <w:szCs w:val="21"/>
+        </w:rPr>
+      </w:pPr>
+      <w:r>
+        <w:rPr>
+          <w:rFonts w:ascii="Times New Roman" w:hAnsi="Times New Roman" w:cs="Times New Roman"/>
+          <w:color w:val="000000"/>
         </w:rPr>
         <w:t xml:space="preserve">12. Sampling method: Randomized sample. This can be considered a sound approach, since everybody has an equal chance of getting picked. The group has a substantial size of over a 1000 respondents, which also helps in making sure there will really be different kinds of people responding. </w:t>
       </w:r>
@@ -117,31 +107,39 @@
         <w:rPr>
           <w:rFonts w:ascii="Times New Roman" w:hAnsi="Times New Roman" w:cs="Times New Roman"/>
           <w:color w:val="000000"/>
-          <w:sz w:val="21"/>
-          <w:szCs w:val="21"/>
-        </w:rPr>
-      </w:pPr>
-      <w:r>
-        <w:rPr>
-          <w:rFonts w:ascii="Times New Roman" w:hAnsi="Times New Roman" w:cs="Times New Roman"/>
-          <w:color w:val="000000"/>
-          <w:sz w:val="21"/>
-          <w:szCs w:val="21"/>
-        </w:rPr>
-        <w:t>26. Everybody can respond to this poll. This means that not only students that follow a college major can respond, but also people that already have a job, etc. Now, the number says absolutely nothing. It might be that all college major students responded that their major prepared them for their chosen carreers (so, 41%), but that the other 59% of the respondents did not even follow a college major, leading to a flawed conclusion. It would be better to only poll students.</w:t>
-      </w:r>
-    </w:p>
-    <w:p>
-      <w:pPr>
-        <w:rPr>
-          <w:rFonts w:ascii="MS Mincho" w:eastAsia="MS Mincho" w:hAnsi="MS Mincho" w:cs="MS Mincho"/>
+        </w:rPr>
+      </w:pPr>
+      <w:r>
+        <w:rPr>
+          <w:rFonts w:ascii="Times New Roman" w:hAnsi="Times New Roman" w:cs="Times New Roman"/>
+          <w:color w:val="000000"/>
+        </w:rPr>
+        <w:t xml:space="preserve">26. Everybody can respond to this poll. This means that not only students that follow a college major can respond, but also people that already have a job, etc. Now, the number says absolutely nothing. It might be that all college major students responded that their major prepared them for their chosen </w:t>
+      </w:r>
+      <w:r>
+        <w:rPr>
+          <w:rFonts w:ascii="Times New Roman" w:hAnsi="Times New Roman" w:cs="Times New Roman"/>
+          <w:color w:val="000000"/>
+        </w:rPr>
+        <w:t>careers</w:t>
+      </w:r>
+      <w:r>
+        <w:rPr>
+          <w:rFonts w:ascii="Times New Roman" w:hAnsi="Times New Roman" w:cs="Times New Roman"/>
+          <w:color w:val="000000"/>
+        </w:rPr>
+        <w:t xml:space="preserve"> (so, 41%), but that the other 59% of the respondents did not even follow a college major, leading to a flawed conclusion. It would be better to only poll students.</w:t>
+      </w:r>
+    </w:p>
+    <w:p>
+      <w:pPr>
+        <w:rPr>
+          <w:rFonts w:ascii="Times New Roman" w:eastAsia="MS Mincho" w:hAnsi="Times New Roman" w:cs="Times New Roman"/>
           <w:b/>
           <w:bCs/>
           <w:i/>
           <w:iCs/>
           <w:color w:val="000000"/>
-          <w:sz w:val="21"/>
-          <w:szCs w:val="21"/>
           <w:lang w:bidi="ar-SA"/>
         </w:rPr>
       </w:pPr>
@@ -158,29 +156,63 @@
       <w:pPr>
         <w:widowControl w:val="0"/>
         <w:spacing w:after="240" w:line="240" w:lineRule="atLeast"/>
-      </w:pPr>
-      <w:r>
-        <w:rPr>
-          <w:rFonts w:ascii="Times New Roman" w:hAnsi="Times New Roman" w:cs="Times New Roman"/>
-          <w:color w:val="000000"/>
-          <w:sz w:val="21"/>
-          <w:szCs w:val="21"/>
+        <w:rPr>
+          <w:rFonts w:ascii="Times New Roman" w:hAnsi="Times New Roman" w:cs="Times New Roman"/>
+        </w:rPr>
+      </w:pPr>
+      <w:r>
+        <w:rPr>
+          <w:rFonts w:ascii="Times New Roman" w:hAnsi="Times New Roman" w:cs="Times New Roman"/>
+          <w:color w:val="000000"/>
+          <w:lang w:bidi="ar-SA"/>
+        </w:rPr>
+        <w:t>2</w:t>
+      </w:r>
+      <w:r>
+        <w:rPr>
+          <w:rFonts w:ascii="Times New Roman" w:hAnsi="Times New Roman" w:cs="Times New Roman"/>
+          <w:color w:val="000000"/>
           <w:lang w:bidi="ar-SA"/>
         </w:rPr>
         <w:t>2. The level of measurement of the depth is ratio.</w:t>
+      </w:r>
+      <w:r>
+        <w:rPr>
+          <w:rFonts w:ascii="Times New Roman" w:hAnsi="Times New Roman" w:cs="Times New Roman"/>
+          <w:color w:val="000000"/>
+          <w:lang w:bidi="ar-SA"/>
+        </w:rPr>
+        <w:t xml:space="preserve"> The measurements can be ordered, and also have significance; the </w:t>
+      </w:r>
+      <w:r>
+        <w:rPr>
+          <w:rFonts w:ascii="Times New Roman" w:hAnsi="Times New Roman" w:cs="Times New Roman"/>
+          <w:color w:val="000000"/>
+          <w:lang w:bidi="ar-SA"/>
+        </w:rPr>
+        <w:t>difference</w:t>
+      </w:r>
+      <w:r>
+        <w:rPr>
+          <w:rFonts w:ascii="Times New Roman" w:hAnsi="Times New Roman" w:cs="Times New Roman"/>
+          <w:color w:val="000000"/>
+          <w:lang w:bidi="ar-SA"/>
+        </w:rPr>
+        <w:t xml:space="preserve"> in depths can be useful for earthquake research.</w:t>
       </w:r>
     </w:p>
     <w:p>
       <w:pPr>
         <w:widowControl w:val="0"/>
         <w:spacing w:after="240" w:line="240" w:lineRule="atLeast"/>
-      </w:pPr>
-      <w:r>
-        <w:rPr>
-          <w:rFonts w:ascii="Times New Roman" w:hAnsi="Times New Roman" w:cs="Times New Roman"/>
-          <w:color w:val="000000"/>
-          <w:sz w:val="21"/>
-          <w:szCs w:val="21"/>
+        <w:rPr>
+          <w:rFonts w:ascii="Times New Roman" w:hAnsi="Times New Roman" w:cs="Times New Roman"/>
+        </w:rPr>
+      </w:pPr>
+      <w:r>
+        <w:rPr>
+          <w:rFonts w:ascii="Times New Roman" w:hAnsi="Times New Roman" w:cs="Times New Roman"/>
+          <w:color w:val="000000"/>
           <w:lang w:bidi="ar-SA"/>
         </w:rPr>
         <w:t xml:space="preserve">32. </w:t>
@@ -189,8 +221,6 @@
         <w:rPr>
           <w:rFonts w:ascii="Times New Roman" w:hAnsi="Times New Roman" w:cs="Times New Roman"/>
           <w:color w:val="000000"/>
-          <w:sz w:val="21"/>
-          <w:szCs w:val="21"/>
           <w:lang w:bidi="ar-SA"/>
         </w:rPr>
         <w:t>This is a</w:t>
@@ -199,8 +229,6 @@
         <w:rPr>
           <w:rFonts w:ascii="Times New Roman" w:hAnsi="Times New Roman" w:cs="Times New Roman"/>
           <w:color w:val="000000"/>
-          <w:sz w:val="21"/>
-          <w:szCs w:val="21"/>
           <w:lang w:bidi="ar-SA"/>
         </w:rPr>
         <w:t xml:space="preserve"> </w:t>
@@ -209,8 +237,6 @@
         <w:rPr>
           <w:rFonts w:ascii="Times New Roman" w:hAnsi="Times New Roman" w:cs="Times New Roman"/>
           <w:color w:val="000000"/>
-          <w:sz w:val="21"/>
-          <w:szCs w:val="21"/>
           <w:lang w:bidi="ar-SA"/>
         </w:rPr>
         <w:t>nominal</w:t>
@@ -219,8 +245,6 @@
         <w:rPr>
           <w:rFonts w:ascii="Times New Roman" w:hAnsi="Times New Roman" w:cs="Times New Roman"/>
           <w:color w:val="000000"/>
-          <w:sz w:val="21"/>
-          <w:szCs w:val="21"/>
           <w:lang w:bidi="ar-SA"/>
         </w:rPr>
         <w:t xml:space="preserve"> level of measurement. </w:t>
@@ -229,8 +253,6 @@
         <w:rPr>
           <w:rFonts w:ascii="Times New Roman" w:hAnsi="Times New Roman" w:cs="Times New Roman"/>
           <w:color w:val="000000"/>
-          <w:sz w:val="21"/>
-          <w:szCs w:val="21"/>
           <w:lang w:bidi="ar-SA"/>
         </w:rPr>
         <w:t>There is nothing meaningful to the numbers</w:t>
@@ -239,8 +261,6 @@
         <w:rPr>
           <w:rFonts w:ascii="Times New Roman" w:hAnsi="Times New Roman" w:cs="Times New Roman"/>
           <w:color w:val="000000"/>
-          <w:sz w:val="21"/>
-          <w:szCs w:val="21"/>
           <w:lang w:bidi="ar-SA"/>
         </w:rPr>
         <w:t xml:space="preserve">; they just ‘represent’ the player. </w:t>
@@ -249,8 +269,6 @@
         <w:rPr>
           <w:rFonts w:ascii="Times New Roman" w:hAnsi="Times New Roman" w:cs="Times New Roman"/>
           <w:color w:val="000000"/>
-          <w:sz w:val="21"/>
-          <w:szCs w:val="21"/>
           <w:lang w:bidi="ar-SA"/>
         </w:rPr>
         <w:t>Because the numbers have no meaning</w:t>
@@ -259,8 +277,6 @@
         <w:rPr>
           <w:rFonts w:ascii="Times New Roman" w:hAnsi="Times New Roman" w:cs="Times New Roman"/>
           <w:color w:val="000000"/>
-          <w:sz w:val="21"/>
-          <w:szCs w:val="21"/>
           <w:lang w:bidi="ar-SA"/>
         </w:rPr>
         <w:t>, when ordered</w:t>
@@ -269,8 +285,6 @@
         <w:rPr>
           <w:rFonts w:ascii="Times New Roman" w:hAnsi="Times New Roman" w:cs="Times New Roman"/>
           <w:color w:val="000000"/>
-          <w:sz w:val="21"/>
-          <w:szCs w:val="21"/>
           <w:lang w:bidi="ar-SA"/>
         </w:rPr>
         <w:t xml:space="preserve"> the mean of these numbers doesn’t mean (pun not </w:t>
@@ -279,14 +293,10 @@
         <w:rPr>
           <w:rFonts w:ascii="Times New Roman" w:hAnsi="Times New Roman" w:cs="Times New Roman"/>
           <w:color w:val="000000"/>
-          <w:sz w:val="21"/>
-          <w:szCs w:val="21"/>
           <w:lang w:bidi="ar-SA"/>
         </w:rPr>
         <w:t>intended) anything.</w:t>
       </w:r>
-      <w:bookmarkStart w:id="1" w:name="_GoBack"/>
-      <w:bookmarkEnd w:id="1"/>
     </w:p>
     <w:p>
       <w:pPr>
@@ -308,29 +318,52 @@
     <w:p>
       <w:pPr>
         <w:rPr>
-          <w:rFonts w:ascii="MS Mincho" w:eastAsia="MS Mincho" w:hAnsi="MS Mincho" w:cs="MS Mincho"/>
+          <w:rFonts w:ascii="Times New Roman" w:eastAsia="MS Mincho" w:hAnsi="Times New Roman" w:cs="Times New Roman"/>
           <w:b/>
           <w:bCs/>
           <w:i/>
           <w:iCs/>
           <w:color w:val="000000"/>
-          <w:sz w:val="21"/>
-          <w:szCs w:val="21"/>
-          <w:lang w:bidi="ar-SA"/>
-        </w:rPr>
-      </w:pPr>
+          <w:lang w:bidi="ar-SA"/>
+        </w:rPr>
+      </w:pPr>
+      <w:r>
+        <w:rPr>
+          <w:rFonts w:ascii="Times New Roman" w:eastAsia="MS Mincho" w:hAnsi="Times New Roman" w:cs="Times New Roman"/>
+          <w:b/>
+          <w:bCs/>
+          <w:i/>
+          <w:iCs/>
+          <w:color w:val="000000"/>
+          <w:lang w:bidi="ar-SA"/>
+        </w:rPr>
+        <w:t>// Explanation</w:t>
+      </w:r>
+      <w:r>
+        <w:rPr>
+          <w:rFonts w:ascii="Times New Roman" w:eastAsia="MS Mincho" w:hAnsi="Times New Roman" w:cs="Times New Roman"/>
+          <w:b/>
+          <w:bCs/>
+          <w:i/>
+          <w:iCs/>
+          <w:color w:val="000000"/>
+          <w:lang w:bidi="ar-SA"/>
+        </w:rPr>
+        <w:t>?</w:t>
+      </w:r>
     </w:p>
     <w:p>
       <w:pPr>
         <w:widowControl w:val="0"/>
         <w:spacing w:after="240" w:line="240" w:lineRule="atLeast"/>
-      </w:pPr>
-      <w:r>
-        <w:rPr>
-          <w:rFonts w:ascii="Times New Roman" w:hAnsi="Times New Roman" w:cs="Times New Roman"/>
-          <w:color w:val="000000"/>
-          <w:sz w:val="21"/>
-          <w:szCs w:val="21"/>
+        <w:rPr>
+          <w:rFonts w:ascii="Times New Roman" w:hAnsi="Times New Roman" w:cs="Times New Roman"/>
+        </w:rPr>
+      </w:pPr>
+      <w:r>
+        <w:rPr>
+          <w:rFonts w:ascii="Times New Roman" w:hAnsi="Times New Roman" w:cs="Times New Roman"/>
+          <w:color w:val="000000"/>
           <w:lang w:bidi="ar-SA"/>
         </w:rPr>
         <w:t xml:space="preserve">6. </w:t>
@@ -339,8 +372,6 @@
         <w:rPr>
           <w:rFonts w:ascii="Times New Roman" w:eastAsia="MS Mincho" w:hAnsi="Times New Roman" w:cs="Times New Roman"/>
           <w:color w:val="000000"/>
-          <w:sz w:val="21"/>
-          <w:szCs w:val="21"/>
           <w:lang w:bidi="ar-SA"/>
         </w:rPr>
         <w:t>The study described corresponds to an experiment. The subjects were given a treatment and therefore they are modified.</w:t>
@@ -349,8 +380,6 @@
         <w:rPr>
           <w:rFonts w:ascii="MS Mincho" w:eastAsia="MS Mincho" w:hAnsi="MS Mincho" w:cs="MS Mincho"/>
           <w:color w:val="000000"/>
-          <w:sz w:val="21"/>
-          <w:szCs w:val="21"/>
           <w:lang w:bidi="ar-SA"/>
         </w:rPr>
         <w:t> @@ -362,13 +391,14 @@
       <w:pPr>
         <w:widowControl w:val="0"/>
         <w:spacing w:after="240" w:line="240" w:lineRule="atLeast"/>
-      </w:pPr>
-      <w:r>
-        <w:rPr>
-          <w:rFonts w:ascii="Times New Roman" w:hAnsi="Times New Roman" w:cs="Times New Roman"/>
-          <w:color w:val="000000"/>
-          <w:sz w:val="21"/>
-          <w:szCs w:val="21"/>
+        <w:rPr>
+          <w:rFonts w:ascii="Times New Roman" w:hAnsi="Times New Roman" w:cs="Times New Roman"/>
+        </w:rPr>
+      </w:pPr>
+      <w:r>
+        <w:rPr>
+          <w:rFonts w:ascii="Times New Roman" w:hAnsi="Times New Roman" w:cs="Times New Roman"/>
+          <w:color w:val="000000"/>
           <w:lang w:bidi="ar-SA"/>
         </w:rPr>
         <w:t>12. Type of sampling used: systematic sampling</w:t>
@@ -377,8 +407,6 @@
         <w:rPr>
           <w:rFonts w:ascii="MS Mincho" w:eastAsia="MS Mincho" w:hAnsi="MS Mincho" w:cs="MS Mincho"/>
           <w:color w:val="000000"/>
-          <w:sz w:val="21"/>
-          <w:szCs w:val="21"/>
           <w:lang w:bidi="ar-SA"/>
         </w:rPr>
         <w:t> @@ -389,13 +417,14 @@
       <w:pPr>
         <w:widowControl w:val="0"/>
         <w:spacing w:after="240" w:line="240" w:lineRule="atLeast"/>
-      </w:pPr>
-      <w:r>
-        <w:rPr>
-          <w:rFonts w:ascii="Times New Roman" w:hAnsi="Times New Roman" w:cs="Times New Roman"/>
-          <w:color w:val="000000"/>
-          <w:sz w:val="21"/>
-          <w:szCs w:val="21"/>
+        <w:rPr>
+          <w:rFonts w:ascii="Times New Roman" w:hAnsi="Times New Roman" w:cs="Times New Roman"/>
+        </w:rPr>
+      </w:pPr>
+      <w:r>
+        <w:rPr>
+          <w:rFonts w:ascii="Times New Roman" w:hAnsi="Times New Roman" w:cs="Times New Roman"/>
+          <w:color w:val="000000"/>
           <w:lang w:bidi="ar-SA"/>
         </w:rPr>
         <w:t>18. Type of sampling used: cluster sampling</w:t>
@@ -404,8 +433,6 @@
         <w:rPr>
           <w:rFonts w:ascii="MS Mincho" w:eastAsia="MS Mincho" w:hAnsi="MS Mincho" w:cs="MS Mincho"/>
           <w:color w:val="000000"/>
-          <w:sz w:val="21"/>
-          <w:szCs w:val="21"/>
           <w:lang w:bidi="ar-SA"/>
         </w:rPr>
         <w:t> @@ -413,6 +440,11 @@
       </w:r>
     </w:p>
     <w:p>
+      <w:pPr>
+        <w:rPr>
+          <w:rFonts w:ascii="Times New Roman" w:hAnsi="Times New Roman" w:cs="Times New Roman"/>
+        </w:rPr>
+      </w:pPr>
       <w:r>
         <w:rPr>
           <w:rFonts w:ascii="Times New Roman" w:hAnsi="Times New Roman" w:cs="Times New Roman"/>
@@ -423,86 +455,306 @@
       </w:r>
     </w:p>
     <w:p>
-      <w:r>
-        <w:rPr>
-          <w:rFonts w:ascii="Times New Roman" w:hAnsi="Times New Roman" w:cs="Times New Roman"/>
-        </w:rPr>
-        <w:t>a. The Y-axis is not labeled. Therefore it is not clear what the numbers mean.</w:t>
-      </w:r>
-    </w:p>
-    <w:p>
-      <w:r>
+      <w:pPr>
+        <w:rPr>
+          <w:rFonts w:ascii="Times New Roman" w:hAnsi="Times New Roman" w:cs="Times New Roman"/>
+        </w:rPr>
+      </w:pPr>
+      <w:r>
+        <w:rPr>
+          <w:rFonts w:ascii="Times New Roman" w:hAnsi="Times New Roman" w:cs="Times New Roman"/>
+        </w:rPr>
+        <w:t xml:space="preserve">a. </w:t>
+      </w:r>
+      <w:r>
+        <w:rPr>
+          <w:rFonts w:ascii="Times New Roman" w:hAnsi="Times New Roman" w:cs="Times New Roman"/>
+        </w:rPr>
+        <w:t xml:space="preserve">The Y-axis starts at </w:t>
+      </w:r>
+      <w:r>
+        <w:rPr>
+          <w:rFonts w:ascii="Times New Roman" w:hAnsi="Times New Roman" w:cs="Times New Roman"/>
+        </w:rPr>
+        <w:t>50 instead of 0.</w:t>
+      </w:r>
+      <w:r>
+        <w:rPr>
+          <w:rFonts w:ascii="Times New Roman" w:hAnsi="Times New Roman" w:cs="Times New Roman"/>
+        </w:rPr>
+        <w:t xml:space="preserve"> It seems like CDU has 10, maybe even 20 times more seats than the CSU, but in </w:t>
+      </w:r>
+      <w:r>
+        <w:rPr>
+          <w:rFonts w:ascii="Times New Roman" w:hAnsi="Times New Roman" w:cs="Times New Roman"/>
+        </w:rPr>
+        <w:t>reality,</w:t>
+      </w:r>
+      <w:r>
+        <w:rPr>
+          <w:rFonts w:ascii="Times New Roman" w:hAnsi="Times New Roman" w:cs="Times New Roman"/>
+        </w:rPr>
+        <w:t xml:space="preserve"> they only have 4x more seats. The representation</w:t>
+      </w:r>
+      <w:r>
+        <w:rPr>
+          <w:rFonts w:ascii="Times New Roman" w:hAnsi="Times New Roman" w:cs="Times New Roman"/>
+        </w:rPr>
+        <w:t xml:space="preserve"> exaggerates the difference between the parties. </w:t>
+      </w:r>
+    </w:p>
+    <w:p>
+      <w:pPr>
+        <w:rPr>
+          <w:rFonts w:ascii="Times New Roman" w:hAnsi="Times New Roman" w:cs="Times New Roman"/>
+        </w:rPr>
+      </w:pPr>
+    </w:p>
+    <w:p>
+      <w:pPr>
+        <w:rPr>
+          <w:rFonts w:ascii="Times New Roman" w:hAnsi="Times New Roman" w:cs="Times New Roman"/>
+        </w:rPr>
+      </w:pPr>
+      <w:r>
+        <w:rPr>
+          <w:rFonts w:ascii="Times New Roman" w:hAnsi="Times New Roman" w:cs="Times New Roman"/>
+        </w:rPr>
         <w:t>b. Suppose that you are preparing the annual report of a big social network company. One of</w:t>
       </w:r>
     </w:p>
     <w:p>
-      <w:r>
-        <w:t>your datasets contains the average numbers of daily public posts for each registered user.</w:t>
-      </w:r>
-    </w:p>
-    <w:p>
-      <w:r>
+      <w:pPr>
+        <w:rPr>
+          <w:rFonts w:ascii="Times New Roman" w:hAnsi="Times New Roman" w:cs="Times New Roman"/>
+        </w:rPr>
+      </w:pPr>
+      <w:r>
+        <w:rPr>
+          <w:rFonts w:ascii="Times New Roman" w:hAnsi="Times New Roman" w:cs="Times New Roman"/>
+        </w:rPr>
+        <w:t xml:space="preserve">your datasets </w:t>
+      </w:r>
+      <w:r>
+        <w:rPr>
+          <w:rFonts w:ascii="Times New Roman" w:hAnsi="Times New Roman" w:cs="Times New Roman"/>
+        </w:rPr>
+        <w:t>contain</w:t>
+      </w:r>
+      <w:r>
+        <w:rPr>
+          <w:rFonts w:ascii="Times New Roman" w:hAnsi="Times New Roman" w:cs="Times New Roman"/>
+        </w:rPr>
+        <w:t xml:space="preserve"> the average numbers of daily public posts for each registered user.</w:t>
+      </w:r>
+    </w:p>
+    <w:p>
+      <w:pPr>
+        <w:rPr>
+          <w:rFonts w:ascii="Times New Roman" w:hAnsi="Times New Roman" w:cs="Times New Roman"/>
+        </w:rPr>
+      </w:pPr>
+      <w:r>
+        <w:rPr>
+          <w:rFonts w:ascii="Times New Roman" w:hAnsi="Times New Roman" w:cs="Times New Roman"/>
+        </w:rPr>
         <w:t>Which of the following graphs would be best for describing the distribution of the average</w:t>
       </w:r>
     </w:p>
     <w:p>
-      <w:r>
+      <w:pPr>
+        <w:rPr>
+          <w:rFonts w:ascii="Times New Roman" w:hAnsi="Times New Roman" w:cs="Times New Roman"/>
+        </w:rPr>
+      </w:pPr>
+      <w:r>
+        <w:rPr>
+          <w:rFonts w:ascii="Times New Roman" w:hAnsi="Times New Roman" w:cs="Times New Roman"/>
+        </w:rPr>
         <w:t>number of posts: histogram; bar chart; Pareto chart; pie chart?</w:t>
       </w:r>
     </w:p>
     <w:p>
-      <w:r>
+      <w:pPr>
+        <w:rPr>
+          <w:rFonts w:ascii="Times New Roman" w:hAnsi="Times New Roman" w:cs="Times New Roman"/>
+        </w:rPr>
+      </w:pPr>
+      <w:r>
+        <w:rPr>
+          <w:rFonts w:ascii="Times New Roman" w:hAnsi="Times New Roman" w:cs="Times New Roman"/>
+        </w:rPr>
         <w:t>Which graph is the best to compare the means of all average numbers of posts in the</w:t>
       </w:r>
     </w:p>
     <w:p>
-      <w:r>
-        <w:t>subgroups ”male, single”, ”female, single”, ”male, married”, ”female, married”?</w:t>
-      </w:r>
-    </w:p>
-    <w:p>
-      <w:r>
+      <w:pPr>
+        <w:rPr>
+          <w:rFonts w:ascii="Times New Roman" w:hAnsi="Times New Roman" w:cs="Times New Roman"/>
+        </w:rPr>
+      </w:pPr>
+      <w:r>
+        <w:rPr>
+          <w:rFonts w:ascii="Times New Roman" w:hAnsi="Times New Roman" w:cs="Times New Roman"/>
+        </w:rPr>
+        <w:t>subgroups</w:t>
+      </w:r>
+      <w:r>
+        <w:rPr>
+          <w:rFonts w:ascii="Times New Roman" w:hAnsi="Times New Roman" w:cs="Times New Roman"/>
+        </w:rPr>
+        <w:t xml:space="preserve"> </w:t>
+      </w:r>
+      <w:r>
+        <w:rPr>
+          <w:rFonts w:ascii="Times New Roman" w:hAnsi="Times New Roman" w:cs="Times New Roman"/>
+        </w:rPr>
+        <w:t>“</w:t>
+      </w:r>
+      <w:r>
+        <w:rPr>
+          <w:rFonts w:ascii="Times New Roman" w:hAnsi="Times New Roman" w:cs="Times New Roman"/>
+        </w:rPr>
+        <w:t>male</w:t>
+      </w:r>
+      <w:r>
+        <w:rPr>
+          <w:rFonts w:ascii="Times New Roman" w:hAnsi="Times New Roman" w:cs="Times New Roman"/>
+        </w:rPr>
+        <w:t>, single”, ”female, single”, ”male, married”, ”female, married”?</w:t>
+      </w:r>
+    </w:p>
+    <w:p>
+      <w:pPr>
+        <w:rPr>
+          <w:rFonts w:ascii="Times New Roman" w:hAnsi="Times New Roman" w:cs="Times New Roman"/>
+        </w:rPr>
+      </w:pPr>
+    </w:p>
+    <w:p>
+      <w:pPr>
+        <w:rPr>
+          <w:rFonts w:ascii="Times New Roman" w:hAnsi="Times New Roman" w:cs="Times New Roman"/>
+        </w:rPr>
+      </w:pPr>
+      <w:r>
+        <w:rPr>
+          <w:rFonts w:ascii="Times New Roman" w:hAnsi="Times New Roman" w:cs="Times New Roman"/>
+        </w:rPr>
         <w:t>R-exercises</w:t>
       </w:r>
-    </w:p>
-    <w:p/>
-    <w:p>
-      <w:r>
+      <w:bookmarkStart w:id="1" w:name="_GoBack"/>
+      <w:bookmarkEnd w:id="1"/>
+    </w:p>
+    <w:p>
+      <w:pPr>
+        <w:rPr>
+          <w:rFonts w:ascii="Times New Roman" w:hAnsi="Times New Roman" w:cs="Times New Roman"/>
+        </w:rPr>
+      </w:pPr>
+    </w:p>
+    <w:p>
+      <w:pPr>
+        <w:rPr>
+          <w:rFonts w:ascii="Times New Roman" w:hAnsi="Times New Roman" w:cs="Times New Roman"/>
+        </w:rPr>
+      </w:pPr>
+      <w:r>
+        <w:rPr>
+          <w:rFonts w:ascii="Times New Roman" w:hAnsi="Times New Roman" w:cs="Times New Roman"/>
+        </w:rPr>
         <w:t>Hints concerning R:</w:t>
       </w:r>
     </w:p>
     <w:p>
-      <w:r>
+      <w:pPr>
+        <w:rPr>
+          <w:rFonts w:ascii="Times New Roman" w:hAnsi="Times New Roman" w:cs="Times New Roman"/>
+        </w:rPr>
+      </w:pPr>
+      <w:r>
+        <w:rPr>
+          <w:rFonts w:ascii="Times New Roman" w:hAnsi="Times New Roman" w:cs="Times New Roman"/>
+        </w:rPr>
         <w:t>• For the exercises below you can use, for instance, the R-functions hist, boxplot, mean,</w:t>
       </w:r>
     </w:p>
     <w:p>
-      <w:r>
+      <w:pPr>
+        <w:rPr>
+          <w:rFonts w:ascii="Times New Roman" w:hAnsi="Times New Roman" w:cs="Times New Roman"/>
+        </w:rPr>
+      </w:pPr>
+      <w:r>
+        <w:rPr>
+          <w:rFonts w:ascii="Times New Roman" w:hAnsi="Times New Roman" w:cs="Times New Roman"/>
+        </w:rPr>
         <w:t>median, sd, min, max, and summary. If necessary, experiment with the different options</w:t>
       </w:r>
     </w:p>
     <w:p>
-      <w:r>
+      <w:pPr>
+        <w:rPr>
+          <w:rFonts w:ascii="Times New Roman" w:hAnsi="Times New Roman" w:cs="Times New Roman"/>
+        </w:rPr>
+      </w:pPr>
+      <w:r>
+        <w:rPr>
+          <w:rFonts w:ascii="Times New Roman" w:hAnsi="Times New Roman" w:cs="Times New Roman"/>
+        </w:rPr>
         <w:t>these functions have.</w:t>
       </w:r>
     </w:p>
     <w:p>
-      <w:r>
+      <w:pPr>
+        <w:rPr>
+          <w:rFonts w:ascii="Times New Roman" w:hAnsi="Times New Roman" w:cs="Times New Roman"/>
+        </w:rPr>
+      </w:pPr>
+      <w:r>
+        <w:rPr>
+          <w:rFonts w:ascii="Times New Roman" w:hAnsi="Times New Roman" w:cs="Times New Roman"/>
+        </w:rPr>
+        <w:lastRenderedPageBreak/>
         <w:t>• The R-function quantile(x,α) gives the α-quantile of the values in the vector x. For</w:t>
       </w:r>
     </w:p>
     <w:p>
-      <w:r>
+      <w:pPr>
+        <w:rPr>
+          <w:rFonts w:ascii="Times New Roman" w:hAnsi="Times New Roman" w:cs="Times New Roman"/>
+        </w:rPr>
+      </w:pPr>
+      <w:r>
+        <w:rPr>
+          <w:rFonts w:ascii="Times New Roman" w:hAnsi="Times New Roman" w:cs="Times New Roman"/>
+        </w:rPr>
         <w:t>example, quantile(x,0.25) gives the first quartile of x. Instead of one single value, also</w:t>
       </w:r>
     </w:p>
     <w:p>
-      <w:r>
+      <w:pPr>
+        <w:rPr>
+          <w:rFonts w:ascii="Times New Roman" w:hAnsi="Times New Roman" w:cs="Times New Roman"/>
+        </w:rPr>
+      </w:pPr>
+      <w:r>
+        <w:rPr>
+          <w:rFonts w:ascii="Times New Roman" w:hAnsi="Times New Roman" w:cs="Times New Roman"/>
+        </w:rPr>
         <w:t>a vector (α 1 , α 2 , . . . , α k ) can be inserted for the parameter α in quantile. Check which</w:t>
       </w:r>
     </w:p>
     <w:p>
-      <w:r>
+      <w:pPr>
+        <w:rPr>
+          <w:rFonts w:ascii="Times New Roman" w:hAnsi="Times New Roman" w:cs="Times New Roman"/>
+        </w:rPr>
+      </w:pPr>
+      <w:r>
+        <w:rPr>
+          <w:rFonts w:ascii="Times New Roman" w:hAnsi="Times New Roman" w:cs="Times New Roman"/>
+        </w:rPr>
         <w:t>output this function gives when the parameter α is not specified.</w:t>
       </w:r>
     </w:p>
@@ -551,7 +803,13 @@
         <w:t>Exercise 1.7</w:t>
       </w:r>
     </w:p>
-    <w:p/>
+    <w:p>
+      <w:pPr>
+        <w:rPr>
+          <w:rFonts w:ascii="Times New Roman" w:hAnsi="Times New Roman" w:cs="Times New Roman"/>
+        </w:rPr>
+      </w:pPr>
+    </w:p>
     <w:sectPr>
       <w:pgSz w:w="11906" w:h="16838"/>
       <w:pgMar w:top="1134" w:right="1134" w:bottom="1134" w:left="1134" w:header="0" w:footer="0" w:gutter="0"/>
@@ -1041,6 +1299,21 @@
       <w:suppressLineNumbers/>
     </w:pPr>
   </w:style>
+  <w:style w:type="paragraph" w:styleId="Lijstalinea">
+    <w:name w:val="List Paragraph"/>
+    <w:basedOn w:val="Standaard"/>
+    <w:uiPriority w:val="34"/>
+    <w:qFormat/>
+    <w:rsid w:val="0069720D"/>
+    <w:pPr>
+      <w:ind w:left="720"/>
+      <w:contextualSpacing/>
+    </w:pPr>
+    <w:rPr>
+      <w:rFonts w:cs="Mangal"/>
+      <w:szCs w:val="21"/>
+    </w:rPr>
+  </w:style>
 </w:styles>
 </file>
 

</xml_diff>

<commit_message>
Added images of boxplots and histograms for exercise 1.5
</commit_message>
<xml_diff>
--- a/Assignment 1/Assignment1.docx
+++ b/Assignment 1/Assignment1.docx
@@ -1,10 +1,10 @@
 
 <file path=word/document.xml><?xml version="1.0" encoding="utf-8"?>
-<w:document xmlns:o="urn:schemas-microsoft-com:office:office" xmlns:r="http://schemas.openxmlformats.org/officeDocument/2006/relationships" xmlns:v="urn:schemas-microsoft-com:vml" xmlns:w="http://schemas.openxmlformats.org/wordprocessingml/2006/main" xmlns:w10="urn:schemas-microsoft-com:office:word" xmlns:wp="http://schemas.openxmlformats.org/drawingml/2006/wordprocessingDrawing" xmlns:wps="http://schemas.microsoft.com/office/word/2010/wordprocessingShape" xmlns:wpg="http://schemas.microsoft.com/office/word/2010/wordprocessingGroup" xmlns:mc="http://schemas.openxmlformats.org/markup-compatibility/2006" xmlns:wp14="http://schemas.microsoft.com/office/word/2010/wordprocessingDrawing" xmlns:w14="http://schemas.microsoft.com/office/word/2010/wordml" mc:Ignorable="w14 wp14">
+<w:document xmlns:wpc="http://schemas.microsoft.com/office/word/2010/wordprocessingCanvas" xmlns:mo="http://schemas.microsoft.com/office/mac/office/2008/main" xmlns:mc="http://schemas.openxmlformats.org/markup-compatibility/2006" xmlns:mv="urn:schemas-microsoft-com:mac:vml" xmlns:o="urn:schemas-microsoft-com:office:office" xmlns:r="http://schemas.openxmlformats.org/officeDocument/2006/relationships" xmlns:m="http://schemas.openxmlformats.org/officeDocument/2006/math" xmlns:v="urn:schemas-microsoft-com:vml" xmlns:wp14="http://schemas.microsoft.com/office/word/2010/wordprocessingDrawing" xmlns:wp="http://schemas.openxmlformats.org/drawingml/2006/wordprocessingDrawing" xmlns:w10="urn:schemas-microsoft-com:office:word" xmlns:w="http://schemas.openxmlformats.org/wordprocessingml/2006/main" xmlns:w14="http://schemas.microsoft.com/office/word/2010/wordml" xmlns:w15="http://schemas.microsoft.com/office/word/2012/wordml" xmlns:wpg="http://schemas.microsoft.com/office/word/2010/wordprocessingGroup" xmlns:wpi="http://schemas.microsoft.com/office/word/2010/wordprocessingInk" xmlns:wne="http://schemas.microsoft.com/office/word/2006/wordml" xmlns:wps="http://schemas.microsoft.com/office/word/2010/wordprocessingShape" mc:Ignorable="w14 w15 wp14">
   <w:body>
     <w:p>
       <w:pPr>
-        <w:pStyle w:val="Normal"/>
+        <w:outlineLvl w:val="0"/>
         <w:rPr>
           <w:rFonts w:ascii="Times New Roman" w:hAnsi="Times New Roman" w:cs="Times New Roman"/>
           <w:lang w:val="nl-NL"/>
@@ -12,7 +12,7 @@
       </w:pPr>
       <w:r>
         <w:rPr>
-          <w:rFonts w:cs="Times New Roman" w:ascii="Times New Roman" w:hAnsi="Times New Roman"/>
+          <w:rFonts w:ascii="Times New Roman" w:hAnsi="Times New Roman" w:cs="Times New Roman"/>
           <w:lang w:val="nl-NL"/>
         </w:rPr>
         <w:t>Lucas Faijdherbe(2594812) &amp; Ruben van der Ham(2592271) – CS40</w:t>
@@ -20,14 +20,14 @@
     </w:p>
     <w:p>
       <w:pPr>
-        <w:pStyle w:val="Normal"/>
-        <w:rPr>
-          <w:rFonts w:ascii="Times New Roman" w:hAnsi="Times New Roman" w:cs="Times New Roman"/>
-        </w:rPr>
-      </w:pPr>
-      <w:r>
-        <w:rPr>
-          <w:rFonts w:cs="Times New Roman" w:ascii="Times New Roman" w:hAnsi="Times New Roman"/>
+        <w:outlineLvl w:val="0"/>
+        <w:rPr>
+          <w:rFonts w:ascii="Times New Roman" w:hAnsi="Times New Roman" w:cs="Times New Roman"/>
+        </w:rPr>
+      </w:pPr>
+      <w:r>
+        <w:rPr>
+          <w:rFonts w:ascii="Times New Roman" w:hAnsi="Times New Roman" w:cs="Times New Roman"/>
           <w:b/>
           <w:bCs/>
         </w:rPr>
@@ -36,23 +36,16 @@
     </w:p>
     <w:p>
       <w:pPr>
-        <w:pStyle w:val="Normal"/>
-        <w:rPr>
-          <w:rFonts w:ascii="Times New Roman" w:hAnsi="Times New Roman" w:cs="Times New Roman"/>
-        </w:rPr>
-      </w:pPr>
-      <w:r>
-        <w:rPr>
-          <w:rFonts w:cs="Times New Roman" w:ascii="Times New Roman" w:hAnsi="Times New Roman"/>
-        </w:rPr>
-      </w:r>
-    </w:p>
-    <w:p>
-      <w:pPr>
-        <w:pStyle w:val="Normal"/>
-        <w:rPr>
-          <w:rFonts w:ascii="Times New Roman" w:hAnsi="Times New Roman" w:cs="Times New Roman"/>
-          <w:b/>
+        <w:rPr>
+          <w:rFonts w:ascii="Times New Roman" w:hAnsi="Times New Roman" w:cs="Times New Roman"/>
+        </w:rPr>
+      </w:pPr>
+    </w:p>
+    <w:p>
+      <w:pPr>
+        <w:outlineLvl w:val="0"/>
+        <w:rPr>
+          <w:rFonts w:ascii="Times New Roman" w:hAnsi="Times New Roman" w:cs="Times New Roman"/>
           <w:b/>
           <w:bCs/>
         </w:rPr>
@@ -60,7 +53,7 @@
       <w:bookmarkStart w:id="0" w:name="__DdeLink__7_1744323931"/>
       <w:r>
         <w:rPr>
-          <w:rFonts w:cs="Times New Roman" w:ascii="Times New Roman" w:hAnsi="Times New Roman"/>
+          <w:rFonts w:ascii="Times New Roman" w:hAnsi="Times New Roman" w:cs="Times New Roman"/>
           <w:b/>
           <w:bCs/>
         </w:rPr>
@@ -69,7 +62,7 @@
       <w:bookmarkEnd w:id="0"/>
       <w:r>
         <w:rPr>
-          <w:rFonts w:cs="Times New Roman" w:ascii="Times New Roman" w:hAnsi="Times New Roman"/>
+          <w:rFonts w:ascii="Times New Roman" w:hAnsi="Times New Roman" w:cs="Times New Roman"/>
           <w:b/>
           <w:bCs/>
         </w:rPr>
@@ -78,68 +71,91 @@
     </w:p>
     <w:p>
       <w:pPr>
-        <w:pStyle w:val="Normal"/>
-        <w:widowControl w:val="false"/>
-        <w:spacing w:lineRule="atLeast" w:line="240" w:before="0" w:after="240"/>
-        <w:rPr>
-          <w:rFonts w:ascii="Times New Roman" w:hAnsi="Times New Roman" w:cs="Times New Roman"/>
-          <w:color w:val="000000"/>
-        </w:rPr>
-      </w:pPr>
-      <w:r>
-        <w:rPr>
-          <w:rFonts w:cs="Times New Roman" w:ascii="Times New Roman" w:hAnsi="Times New Roman"/>
-          <w:color w:val="000000"/>
-        </w:rPr>
-        <w:t>10. Sampling method: Voluntary response. This is a flawed sampling method, since respondents can decide themselves if they want to respond, which can lead to a ‘biased sample.</w:t>
-      </w:r>
-    </w:p>
-    <w:p>
-      <w:pPr>
-        <w:pStyle w:val="Normal"/>
-        <w:widowControl w:val="false"/>
-        <w:spacing w:lineRule="atLeast" w:line="240" w:before="0" w:after="240"/>
-        <w:rPr>
-          <w:rFonts w:ascii="Times New Roman" w:hAnsi="Times New Roman" w:cs="Times New Roman"/>
-          <w:color w:val="000000"/>
-        </w:rPr>
-      </w:pPr>
-      <w:r>
-        <w:rPr>
-          <w:rFonts w:cs="Times New Roman" w:ascii="Times New Roman" w:hAnsi="Times New Roman"/>
-          <w:color w:val="000000"/>
-        </w:rPr>
-        <w:t xml:space="preserve">12. Sampling method: Randomized sample. This can be considered a sound approach, since everybody has an equal chance of getting picked. The group has a substantial size of over a 1000 respondents, which also helps in making sure there will really be different kinds of people responding. </w:t>
-      </w:r>
-    </w:p>
-    <w:p>
-      <w:pPr>
-        <w:pStyle w:val="Normal"/>
-        <w:widowControl w:val="false"/>
-        <w:spacing w:lineRule="atLeast" w:line="240" w:before="0" w:after="240"/>
-        <w:rPr>
-          <w:rFonts w:ascii="Times New Roman" w:hAnsi="Times New Roman" w:cs="Times New Roman"/>
-          <w:color w:val="000000"/>
-        </w:rPr>
-      </w:pPr>
-      <w:r>
-        <w:rPr>
-          <w:rFonts w:cs="Times New Roman" w:ascii="Times New Roman" w:hAnsi="Times New Roman"/>
-          <w:color w:val="000000"/>
-        </w:rPr>
-        <w:t>26. Everybody can respond to this poll. This means that not only students that follow a college major can respond, but also people that already have a job, etc. Now, the number says absolutely nothing. It might be that all college major students responded that their major prepared them for their chosen careers (so, 41%), but that the other 59% of the respondents did not even follow a college major, leading to a flawed conclusion. It would be better to only poll students.</w:t>
-      </w:r>
-    </w:p>
-    <w:p>
-      <w:pPr>
-        <w:pStyle w:val="Normal"/>
-        <w:rPr>
-          <w:rFonts w:ascii="Times New Roman" w:hAnsi="Times New Roman" w:eastAsia="MS Mincho" w:cs="Times New Roman"/>
-          <w:b/>
+        <w:widowControl w:val="0"/>
+        <w:spacing w:after="240" w:line="240" w:lineRule="atLeast"/>
+        <w:rPr>
+          <w:rFonts w:ascii="Times New Roman" w:hAnsi="Times New Roman" w:cs="Times New Roman"/>
+          <w:color w:val="000000"/>
+        </w:rPr>
+      </w:pPr>
+      <w:r>
+        <w:rPr>
+          <w:rFonts w:ascii="Times New Roman" w:hAnsi="Times New Roman" w:cs="Times New Roman"/>
+          <w:color w:val="000000"/>
+        </w:rPr>
+        <w:t xml:space="preserve">10. Sampling method: Voluntary response. This is a flawed sampling method, since respondents can decide themselves if they want to respond, which can lead to a </w:t>
+      </w:r>
+      <w:r>
+        <w:rPr>
+          <w:rFonts w:ascii="Times New Roman" w:hAnsi="Times New Roman" w:cs="Times New Roman"/>
+          <w:color w:val="000000"/>
+        </w:rPr>
+        <w:t>‘biased sample.</w:t>
+      </w:r>
+    </w:p>
+    <w:p>
+      <w:pPr>
+        <w:widowControl w:val="0"/>
+        <w:spacing w:after="240" w:line="240" w:lineRule="atLeast"/>
+        <w:rPr>
+          <w:rFonts w:ascii="Times New Roman" w:hAnsi="Times New Roman" w:cs="Times New Roman"/>
+          <w:color w:val="000000"/>
+        </w:rPr>
+      </w:pPr>
+      <w:r>
+        <w:rPr>
+          <w:rFonts w:ascii="Times New Roman" w:hAnsi="Times New Roman" w:cs="Times New Roman"/>
+          <w:color w:val="000000"/>
+        </w:rPr>
+        <w:t xml:space="preserve">12. Sampling method: Randomized sample. This can be considered a sound approach, since everybody has an equal chance of getting picked. The group has a substantial size of over a 1000 respondents, which also helps in making sure there will </w:t>
+      </w:r>
+      <w:r>
+        <w:rPr>
+          <w:rFonts w:ascii="Times New Roman" w:hAnsi="Times New Roman" w:cs="Times New Roman"/>
+          <w:color w:val="000000"/>
+        </w:rPr>
+        <w:t xml:space="preserve">really be different kinds of people responding. </w:t>
+      </w:r>
+    </w:p>
+    <w:p>
+      <w:pPr>
+        <w:widowControl w:val="0"/>
+        <w:spacing w:after="240" w:line="240" w:lineRule="atLeast"/>
+        <w:rPr>
+          <w:rFonts w:ascii="Times New Roman" w:hAnsi="Times New Roman" w:cs="Times New Roman"/>
+          <w:color w:val="000000"/>
+        </w:rPr>
+      </w:pPr>
+      <w:r>
+        <w:rPr>
+          <w:rFonts w:ascii="Times New Roman" w:hAnsi="Times New Roman" w:cs="Times New Roman"/>
+          <w:color w:val="000000"/>
+        </w:rPr>
+        <w:t>26. Everybody can respond to this poll. This means that not only students that follow a college major can respond, but also people that already have a job, etc. Now, the number says absolutely nothing. It mi</w:t>
+      </w:r>
+      <w:r>
+        <w:rPr>
+          <w:rFonts w:ascii="Times New Roman" w:hAnsi="Times New Roman" w:cs="Times New Roman"/>
+          <w:color w:val="000000"/>
+        </w:rPr>
+        <w:t>ght be that all college major students responded that their major prepared them for their chosen careers (so, 41%), but that the other 59% of the respondents did not even follow a college major, leading to a flawed conclusion. It would be better to only po</w:t>
+      </w:r>
+      <w:r>
+        <w:rPr>
+          <w:rFonts w:ascii="Times New Roman" w:hAnsi="Times New Roman" w:cs="Times New Roman"/>
+          <w:color w:val="000000"/>
+        </w:rPr>
+        <w:t>ll students.</w:t>
+      </w:r>
+    </w:p>
+    <w:p>
+      <w:pPr>
+        <w:outlineLvl w:val="0"/>
+        <w:rPr>
+          <w:rFonts w:ascii="Times New Roman" w:eastAsia="MS Mincho" w:hAnsi="Times New Roman" w:cs="Times New Roman"/>
           <w:b/>
           <w:bCs/>
           <w:i/>
-          <w:i/>
           <w:iCs/>
           <w:color w:val="000000"/>
           <w:lang w:bidi="ar-SA"/>
@@ -147,7 +163,7 @@
       </w:pPr>
       <w:r>
         <w:rPr>
-          <w:rFonts w:cs="Times New Roman" w:ascii="Times New Roman" w:hAnsi="Times New Roman"/>
+          <w:rFonts w:ascii="Times New Roman" w:hAnsi="Times New Roman" w:cs="Times New Roman"/>
           <w:b/>
           <w:bCs/>
         </w:rPr>
@@ -156,16 +172,15 @@
     </w:p>
     <w:p>
       <w:pPr>
-        <w:pStyle w:val="Normal"/>
-        <w:widowControl w:val="false"/>
-        <w:spacing w:lineRule="atLeast" w:line="240" w:before="0" w:after="240"/>
-        <w:rPr>
-          <w:rFonts w:ascii="Times New Roman" w:hAnsi="Times New Roman" w:cs="Times New Roman"/>
-        </w:rPr>
-      </w:pPr>
-      <w:r>
-        <w:rPr>
-          <w:rFonts w:cs="Times New Roman" w:ascii="Times New Roman" w:hAnsi="Times New Roman"/>
+        <w:widowControl w:val="0"/>
+        <w:spacing w:after="240" w:line="240" w:lineRule="atLeast"/>
+        <w:rPr>
+          <w:rFonts w:ascii="Times New Roman" w:hAnsi="Times New Roman" w:cs="Times New Roman"/>
+        </w:rPr>
+      </w:pPr>
+      <w:r>
+        <w:rPr>
+          <w:rFonts w:ascii="Times New Roman" w:hAnsi="Times New Roman" w:cs="Times New Roman"/>
           <w:color w:val="000000"/>
           <w:lang w:bidi="ar-SA"/>
         </w:rPr>
@@ -174,32 +189,37 @@
     </w:p>
     <w:p>
       <w:pPr>
-        <w:pStyle w:val="Normal"/>
-        <w:widowControl w:val="false"/>
-        <w:spacing w:lineRule="atLeast" w:line="240" w:before="0" w:after="240"/>
-        <w:rPr>
-          <w:rFonts w:ascii="Times New Roman" w:hAnsi="Times New Roman" w:cs="Times New Roman"/>
-        </w:rPr>
-      </w:pPr>
-      <w:r>
-        <w:rPr>
-          <w:rFonts w:cs="Times New Roman" w:ascii="Times New Roman" w:hAnsi="Times New Roman"/>
+        <w:widowControl w:val="0"/>
+        <w:spacing w:after="240" w:line="240" w:lineRule="atLeast"/>
+        <w:rPr>
+          <w:rFonts w:ascii="Times New Roman" w:hAnsi="Times New Roman" w:cs="Times New Roman"/>
+        </w:rPr>
+      </w:pPr>
+      <w:r>
+        <w:rPr>
+          <w:rFonts w:ascii="Times New Roman" w:hAnsi="Times New Roman" w:cs="Times New Roman"/>
           <w:color w:val="000000"/>
           <w:lang w:bidi="ar-SA"/>
         </w:rPr>
-        <w:t>32. This is a nominal level of measurement. There is nothing meaningful to the numbers; they just ‘represent’ the player. Because the numbers have no meaning, when ordered the mean of these numbers doesn’t mean (pun not intended) anything.</w:t>
-      </w:r>
-    </w:p>
-    <w:p>
-      <w:pPr>
-        <w:pStyle w:val="Normal"/>
-        <w:rPr>
-          <w:rFonts w:ascii="Times New Roman" w:hAnsi="Times New Roman" w:eastAsia="MS Mincho" w:cs="Times New Roman"/>
-          <w:b/>
+        <w:t xml:space="preserve">32. This is a nominal level of measurement. There is </w:t>
+      </w:r>
+      <w:r>
+        <w:rPr>
+          <w:rFonts w:ascii="Times New Roman" w:hAnsi="Times New Roman" w:cs="Times New Roman"/>
+          <w:color w:val="000000"/>
+          <w:lang w:bidi="ar-SA"/>
+        </w:rPr>
+        <w:t>nothing meaningful to the numbers; they just ‘represent’ the player. Because the numbers have no meaning, when ordered the mean of these numbers doesn’t mean (pun not intended) anything.</w:t>
+      </w:r>
+    </w:p>
+    <w:p>
+      <w:pPr>
+        <w:outlineLvl w:val="0"/>
+        <w:rPr>
+          <w:rFonts w:ascii="Times New Roman" w:eastAsia="MS Mincho" w:hAnsi="Times New Roman" w:cs="Times New Roman"/>
           <w:b/>
           <w:bCs/>
           <w:i/>
-          <w:i/>
           <w:iCs/>
           <w:color w:val="000000"/>
           <w:lang w:bidi="ar-SA"/>
@@ -207,7 +227,7 @@
       </w:pPr>
       <w:r>
         <w:rPr>
-          <w:rFonts w:cs="Times New Roman" w:ascii="Times New Roman" w:hAnsi="Times New Roman"/>
+          <w:rFonts w:ascii="Times New Roman" w:hAnsi="Times New Roman" w:cs="Times New Roman"/>
           <w:b/>
           <w:bCs/>
         </w:rPr>
@@ -216,14 +236,12 @@
     </w:p>
     <w:p>
       <w:pPr>
-        <w:pStyle w:val="Normal"/>
-        <w:widowControl w:val="false"/>
-        <w:spacing w:lineRule="atLeast" w:line="240" w:before="0" w:after="240"/>
-        <w:rPr/>
-      </w:pPr>
-      <w:r>
-        <w:rPr>
-          <w:rFonts w:cs="Times New Roman" w:ascii="Times New Roman" w:hAnsi="Times New Roman"/>
+        <w:widowControl w:val="0"/>
+        <w:spacing w:after="240" w:line="240" w:lineRule="atLeast"/>
+      </w:pPr>
+      <w:r>
+        <w:rPr>
+          <w:rFonts w:ascii="Times New Roman" w:hAnsi="Times New Roman" w:cs="Times New Roman"/>
           <w:color w:val="000000"/>
           <w:lang w:bidi="ar-SA"/>
         </w:rPr>
@@ -231,23 +249,23 @@
       </w:r>
       <w:r>
         <w:rPr>
-          <w:rFonts w:eastAsia="MS Mincho" w:cs="Times New Roman" w:ascii="Times New Roman" w:hAnsi="Times New Roman"/>
+          <w:rFonts w:ascii="Times New Roman" w:eastAsia="MS Mincho" w:hAnsi="Times New Roman" w:cs="Times New Roman"/>
           <w:color w:val="000000"/>
           <w:lang w:bidi="ar-SA"/>
         </w:rPr>
-        <w:t xml:space="preserve">The study described corresponds to an experiment. The subjects were given a treatment and therefore they are modified. </w:t>
-      </w:r>
-      <w:r>
-        <w:rPr>
-          <w:rFonts w:eastAsia="MS Mincho" w:cs="Times New Roman" w:ascii="Times New Roman" w:hAnsi="Times New Roman"/>
+        <w:t>The study described corresponds to an experiment. The</w:t>
+      </w:r>
+      <w:r>
+        <w:rPr>
+          <w:rFonts w:ascii="Times New Roman" w:eastAsia="MS Mincho" w:hAnsi="Times New Roman" w:cs="Times New Roman"/>
           <w:color w:val="000000"/>
           <w:lang w:bidi="ar-SA"/>
         </w:rPr>
-        <w:t>An observational study requires the subjects to be unmodified and only observed.  Therefore the study is an experimental study instead of an observational study.</w:t>
-      </w:r>
-      <w:r>
-        <w:rPr>
-          <w:rFonts w:eastAsia="MS Mincho" w:cs="MS Mincho" w:ascii="MS Mincho" w:hAnsi="MS Mincho"/>
+        <w:t xml:space="preserve"> subjects were given a treatment and therefore they are modified. An observational study requires the subjects to be unmodified and only observed.  Therefore the study is an experimental study instead of an observational study.</w:t>
+      </w:r>
+      <w:r>
+        <w:rPr>
+          <w:rFonts w:ascii="MS Mincho" w:eastAsia="MS Mincho" w:hAnsi="MS Mincho" w:cs="MS Mincho"/>
           <w:color w:val="000000"/>
           <w:lang w:bidi="ar-SA"/>
         </w:rPr>
@@ -258,24 +276,31 @@
     </w:p>
     <w:p>
       <w:pPr>
-        <w:pStyle w:val="Normal"/>
-        <w:widowControl w:val="false"/>
-        <w:spacing w:lineRule="atLeast" w:line="240" w:before="0" w:after="240"/>
-        <w:rPr>
-          <w:rFonts w:ascii="Times New Roman" w:hAnsi="Times New Roman" w:cs="Times New Roman"/>
-        </w:rPr>
-      </w:pPr>
-      <w:r>
-        <w:rPr>
-          <w:rFonts w:cs="Times New Roman" w:ascii="Times New Roman" w:hAnsi="Times New Roman"/>
+        <w:widowControl w:val="0"/>
+        <w:spacing w:after="240" w:line="240" w:lineRule="atLeast"/>
+        <w:rPr>
+          <w:rFonts w:ascii="Times New Roman" w:hAnsi="Times New Roman" w:cs="Times New Roman"/>
+        </w:rPr>
+      </w:pPr>
+      <w:r>
+        <w:rPr>
+          <w:rFonts w:ascii="Times New Roman" w:hAnsi="Times New Roman" w:cs="Times New Roman"/>
           <w:color w:val="000000"/>
           <w:lang w:bidi="ar-SA"/>
         </w:rPr>
-        <w:t>12. Type of sampling used: systematic sampling</w:t>
-      </w:r>
-      <w:r>
-        <w:rPr>
-          <w:rFonts w:eastAsia="MS Mincho" w:cs="MS Mincho" w:ascii="MS Mincho" w:hAnsi="MS Mincho"/>
+        <w:t>12. Type of sampling used:</w:t>
+      </w:r>
+      <w:r>
+        <w:rPr>
+          <w:rFonts w:ascii="Times New Roman" w:hAnsi="Times New Roman" w:cs="Times New Roman"/>
+          <w:color w:val="000000"/>
+          <w:lang w:bidi="ar-SA"/>
+        </w:rPr>
+        <w:t xml:space="preserve"> systematic sampling</w:t>
+      </w:r>
+      <w:r>
+        <w:rPr>
+          <w:rFonts w:ascii="MS Mincho" w:eastAsia="MS Mincho" w:hAnsi="MS Mincho" w:cs="MS Mincho"/>
           <w:color w:val="000000"/>
           <w:lang w:bidi="ar-SA"/>
         </w:rPr>
@@ -285,16 +310,15 @@
     </w:p>
     <w:p>
       <w:pPr>
-        <w:pStyle w:val="Normal"/>
-        <w:widowControl w:val="false"/>
-        <w:spacing w:lineRule="atLeast" w:line="240" w:before="0" w:after="240"/>
-        <w:rPr>
-          <w:rFonts w:ascii="Times New Roman" w:hAnsi="Times New Roman" w:cs="Times New Roman"/>
-        </w:rPr>
-      </w:pPr>
-      <w:r>
-        <w:rPr>
-          <w:rFonts w:cs="Times New Roman" w:ascii="Times New Roman" w:hAnsi="Times New Roman"/>
+        <w:widowControl w:val="0"/>
+        <w:spacing w:after="240" w:line="240" w:lineRule="atLeast"/>
+        <w:rPr>
+          <w:rFonts w:ascii="Times New Roman" w:hAnsi="Times New Roman" w:cs="Times New Roman"/>
+        </w:rPr>
+      </w:pPr>
+      <w:r>
+        <w:rPr>
+          <w:rFonts w:ascii="Times New Roman" w:hAnsi="Times New Roman" w:cs="Times New Roman"/>
           <w:color w:val="000000"/>
           <w:lang w:bidi="ar-SA"/>
         </w:rPr>
@@ -302,7 +326,7 @@
       </w:r>
       <w:r>
         <w:rPr>
-          <w:rFonts w:eastAsia="MS Mincho" w:cs="MS Mincho" w:ascii="MS Mincho" w:hAnsi="MS Mincho"/>
+          <w:rFonts w:ascii="MS Mincho" w:eastAsia="MS Mincho" w:hAnsi="MS Mincho" w:cs="MS Mincho"/>
           <w:color w:val="000000"/>
           <w:lang w:bidi="ar-SA"/>
         </w:rPr>
@@ -312,14 +336,14 @@
     </w:p>
     <w:p>
       <w:pPr>
-        <w:pStyle w:val="Normal"/>
-        <w:rPr>
-          <w:rFonts w:ascii="Times New Roman" w:hAnsi="Times New Roman" w:cs="Times New Roman"/>
-        </w:rPr>
-      </w:pPr>
-      <w:r>
-        <w:rPr>
-          <w:rFonts w:cs="Times New Roman" w:ascii="Times New Roman" w:hAnsi="Times New Roman"/>
+        <w:outlineLvl w:val="0"/>
+        <w:rPr>
+          <w:rFonts w:ascii="Times New Roman" w:hAnsi="Times New Roman" w:cs="Times New Roman"/>
+        </w:rPr>
+      </w:pPr>
+      <w:r>
+        <w:rPr>
+          <w:rFonts w:ascii="Times New Roman" w:hAnsi="Times New Roman" w:cs="Times New Roman"/>
           <w:b/>
           <w:bCs/>
         </w:rPr>
@@ -328,291 +352,279 @@
     </w:p>
     <w:p>
       <w:pPr>
-        <w:pStyle w:val="Normal"/>
-        <w:rPr>
-          <w:rFonts w:ascii="Times New Roman" w:hAnsi="Times New Roman" w:cs="Times New Roman"/>
-        </w:rPr>
-      </w:pPr>
-      <w:r>
-        <w:rPr>
-          <w:rFonts w:cs="Times New Roman" w:ascii="Times New Roman" w:hAnsi="Times New Roman"/>
-        </w:rPr>
-        <w:t xml:space="preserve">a. The Y-axis starts at 50 instead of 0. It seems like CDU has 10, maybe even 20 times more seats than the CSU, but in reality, they only have 4x more seats. The representation exaggerates the difference between the parties. </w:t>
-      </w:r>
-    </w:p>
-    <w:p>
-      <w:pPr>
-        <w:pStyle w:val="Normal"/>
-        <w:rPr>
-          <w:rFonts w:ascii="Times New Roman" w:hAnsi="Times New Roman" w:cs="Times New Roman"/>
-        </w:rPr>
-      </w:pPr>
-      <w:r>
-        <w:rPr>
-          <w:rFonts w:cs="Times New Roman" w:ascii="Times New Roman" w:hAnsi="Times New Roman"/>
-        </w:rPr>
-      </w:r>
-    </w:p>
-    <w:p>
-      <w:pPr>
-        <w:pStyle w:val="Normal"/>
-        <w:rPr>
-          <w:rFonts w:ascii="Times New Roman" w:hAnsi="Times New Roman" w:cs="Times New Roman"/>
-        </w:rPr>
-      </w:pPr>
-      <w:r>
-        <w:rPr>
-          <w:rFonts w:cs="Times New Roman" w:ascii="Times New Roman" w:hAnsi="Times New Roman"/>
-        </w:rPr>
-        <w:t>b. Suppose that you are preparing the annual report of a big social network company. One of</w:t>
-      </w:r>
-    </w:p>
-    <w:p>
-      <w:pPr>
-        <w:pStyle w:val="Normal"/>
-        <w:rPr>
-          <w:rFonts w:ascii="Times New Roman" w:hAnsi="Times New Roman" w:cs="Times New Roman"/>
-        </w:rPr>
-      </w:pPr>
-      <w:r>
-        <w:rPr>
-          <w:rFonts w:cs="Times New Roman" w:ascii="Times New Roman" w:hAnsi="Times New Roman"/>
-        </w:rPr>
-        <w:t>your datasets contain the average numbers of daily public posts for each registered user.</w:t>
-      </w:r>
-    </w:p>
-    <w:p>
-      <w:pPr>
-        <w:pStyle w:val="Normal"/>
-        <w:rPr>
-          <w:rFonts w:ascii="Times New Roman" w:hAnsi="Times New Roman" w:cs="Times New Roman"/>
-        </w:rPr>
-      </w:pPr>
-      <w:r>
-        <w:rPr>
-          <w:rFonts w:cs="Times New Roman" w:ascii="Times New Roman" w:hAnsi="Times New Roman"/>
-        </w:rPr>
-        <w:t>Which of the following graphs would be best for describing the distribution of the average</w:t>
-      </w:r>
-    </w:p>
-    <w:p>
-      <w:pPr>
-        <w:pStyle w:val="Normal"/>
-        <w:rPr>
-          <w:rFonts w:ascii="Times New Roman" w:hAnsi="Times New Roman" w:cs="Times New Roman"/>
-        </w:rPr>
-      </w:pPr>
-      <w:r>
-        <w:rPr>
-          <w:rFonts w:cs="Times New Roman" w:ascii="Times New Roman" w:hAnsi="Times New Roman"/>
-        </w:rPr>
-        <w:t>number of posts: histogram; bar chart; Pareto chart; pie chart?</w:t>
-      </w:r>
-    </w:p>
-    <w:p>
-      <w:pPr>
-        <w:pStyle w:val="Normal"/>
-        <w:rPr>
-          <w:rFonts w:ascii="Times New Roman" w:hAnsi="Times New Roman" w:cs="Times New Roman"/>
-        </w:rPr>
-      </w:pPr>
-      <w:r>
-        <w:rPr>
-          <w:rFonts w:cs="Times New Roman" w:ascii="Times New Roman" w:hAnsi="Times New Roman"/>
-        </w:rPr>
-        <w:t>Which graph is the best to compare the means of all average numbers of posts in the</w:t>
-      </w:r>
-    </w:p>
-    <w:p>
-      <w:pPr>
-        <w:pStyle w:val="Normal"/>
-        <w:rPr>
-          <w:rFonts w:ascii="Times New Roman" w:hAnsi="Times New Roman" w:cs="Times New Roman"/>
-        </w:rPr>
-      </w:pPr>
-      <w:r>
-        <w:rPr>
-          <w:rFonts w:cs="Times New Roman" w:ascii="Times New Roman" w:hAnsi="Times New Roman"/>
-        </w:rPr>
-        <w:t>subgroups “male, single”, ”female, single”, ”male, married”, ”female, married”?</w:t>
-      </w:r>
-    </w:p>
-    <w:p>
-      <w:pPr>
-        <w:pStyle w:val="Normal"/>
-        <w:rPr>
-          <w:rFonts w:ascii="Times New Roman" w:hAnsi="Times New Roman" w:cs="Times New Roman"/>
-        </w:rPr>
-      </w:pPr>
-      <w:r>
-        <w:rPr>
-          <w:rFonts w:cs="Times New Roman" w:ascii="Times New Roman" w:hAnsi="Times New Roman"/>
-        </w:rPr>
-      </w:r>
-    </w:p>
-    <w:p>
-      <w:pPr>
-        <w:pStyle w:val="Normal"/>
-        <w:rPr>
-          <w:rFonts w:ascii="Times New Roman" w:hAnsi="Times New Roman" w:cs="Times New Roman"/>
-        </w:rPr>
-      </w:pPr>
+        <w:rPr>
+          <w:rFonts w:ascii="Times New Roman" w:hAnsi="Times New Roman" w:cs="Times New Roman"/>
+        </w:rPr>
+      </w:pPr>
+      <w:r>
+        <w:rPr>
+          <w:rFonts w:ascii="Times New Roman" w:hAnsi="Times New Roman" w:cs="Times New Roman"/>
+        </w:rPr>
+        <w:t>a. The Y-axis starts at 50 instead of 0. It seems like CDU has 10, maybe even 20 times more seats than the CSU, but in reality, they only have 4x more seats. The representation</w:t>
+      </w:r>
+      <w:r>
+        <w:rPr>
+          <w:rFonts w:ascii="Times New Roman" w:hAnsi="Times New Roman" w:cs="Times New Roman"/>
+        </w:rPr>
+        <w:t xml:space="preserve"> exaggerates the difference between the parties. </w:t>
+      </w:r>
+    </w:p>
+    <w:p>
+      <w:pPr>
+        <w:rPr>
+          <w:rFonts w:ascii="Times New Roman" w:hAnsi="Times New Roman" w:cs="Times New Roman"/>
+        </w:rPr>
+      </w:pPr>
+    </w:p>
+    <w:p>
+      <w:pPr>
+        <w:rPr>
+          <w:rFonts w:ascii="Times New Roman" w:hAnsi="Times New Roman" w:cs="Times New Roman"/>
+        </w:rPr>
+      </w:pPr>
+      <w:r>
+        <w:rPr>
+          <w:rFonts w:ascii="Times New Roman" w:hAnsi="Times New Roman" w:cs="Times New Roman"/>
+        </w:rPr>
+        <w:t xml:space="preserve">b. </w:t>
+      </w:r>
+      <w:r>
+        <w:rPr>
+          <w:rFonts w:ascii="Times New Roman" w:hAnsi="Times New Roman" w:cs="Times New Roman"/>
+        </w:rPr>
+        <w:t xml:space="preserve">The </w:t>
+      </w:r>
+      <w:r>
+        <w:rPr>
+          <w:rFonts w:ascii="Times New Roman" w:hAnsi="Times New Roman" w:cs="Times New Roman"/>
+        </w:rPr>
+        <w:t>histogram</w:t>
+      </w:r>
       <w:bookmarkStart w:id="1" w:name="_GoBack"/>
       <w:bookmarkEnd w:id="1"/>
       <w:r>
         <w:rPr>
-          <w:rFonts w:cs="Times New Roman" w:ascii="Times New Roman" w:hAnsi="Times New Roman"/>
+          <w:rFonts w:ascii="Times New Roman" w:hAnsi="Times New Roman" w:cs="Times New Roman"/>
+        </w:rPr>
+        <w:t>: we can plot all</w:t>
+      </w:r>
+      <w:r>
+        <w:rPr>
+          <w:rFonts w:ascii="Times New Roman" w:hAnsi="Times New Roman" w:cs="Times New Roman"/>
+        </w:rPr>
+        <w:t xml:space="preserve"> the</w:t>
+      </w:r>
+      <w:r>
+        <w:rPr>
+          <w:rFonts w:ascii="Times New Roman" w:hAnsi="Times New Roman" w:cs="Times New Roman"/>
+        </w:rPr>
+        <w:t xml:space="preserve"> different categories</w:t>
+      </w:r>
+      <w:r>
+        <w:rPr>
+          <w:rFonts w:ascii="Times New Roman" w:hAnsi="Times New Roman" w:cs="Times New Roman"/>
+        </w:rPr>
+        <w:t xml:space="preserve"> mentioned above</w:t>
+      </w:r>
+      <w:r>
+        <w:rPr>
+          <w:rFonts w:ascii="Times New Roman" w:hAnsi="Times New Roman" w:cs="Times New Roman"/>
+        </w:rPr>
+        <w:t>, and show their corresponding</w:t>
+      </w:r>
+      <w:r>
+        <w:rPr>
+          <w:rFonts w:ascii="Times New Roman" w:hAnsi="Times New Roman" w:cs="Times New Roman"/>
+        </w:rPr>
+        <w:t xml:space="preserve"> average</w:t>
+      </w:r>
+      <w:r>
+        <w:rPr>
+          <w:rFonts w:ascii="Times New Roman" w:hAnsi="Times New Roman" w:cs="Times New Roman"/>
+        </w:rPr>
+        <w:t xml:space="preserve"> number of posts</w:t>
+      </w:r>
+      <w:r>
+        <w:rPr>
+          <w:rFonts w:ascii="Times New Roman" w:hAnsi="Times New Roman" w:cs="Times New Roman"/>
+        </w:rPr>
+        <w:t>.</w:t>
+      </w:r>
+      <w:r>
+        <w:rPr>
+          <w:rFonts w:ascii="Times New Roman" w:hAnsi="Times New Roman" w:cs="Times New Roman"/>
+        </w:rPr>
+        <w:t xml:space="preserve"> </w:t>
+      </w:r>
+      <w:r>
+        <w:rPr>
+          <w:rFonts w:ascii="Times New Roman" w:hAnsi="Times New Roman" w:cs="Times New Roman"/>
+        </w:rPr>
+        <w:t>This will show the difference in number of post the best way.</w:t>
+      </w:r>
+    </w:p>
+    <w:p>
+      <w:pPr>
+        <w:rPr>
+          <w:rFonts w:ascii="Times New Roman" w:hAnsi="Times New Roman" w:cs="Times New Roman"/>
+        </w:rPr>
+      </w:pPr>
+    </w:p>
+    <w:p>
+      <w:pPr>
+        <w:rPr>
+          <w:rFonts w:ascii="Times New Roman" w:hAnsi="Times New Roman" w:cs="Times New Roman"/>
+        </w:rPr>
+      </w:pPr>
+    </w:p>
+    <w:p>
+      <w:pPr>
+        <w:outlineLvl w:val="0"/>
+        <w:rPr>
+          <w:rFonts w:ascii="Times New Roman" w:hAnsi="Times New Roman" w:cs="Times New Roman"/>
+        </w:rPr>
+      </w:pPr>
+      <w:r>
+        <w:rPr>
+          <w:rFonts w:ascii="Times New Roman" w:hAnsi="Times New Roman" w:cs="Times New Roman"/>
         </w:rPr>
         <w:t>R-exercises</w:t>
       </w:r>
     </w:p>
     <w:p>
       <w:pPr>
-        <w:pStyle w:val="Normal"/>
-        <w:rPr>
-          <w:rFonts w:ascii="Times New Roman" w:hAnsi="Times New Roman" w:cs="Times New Roman"/>
-        </w:rPr>
-      </w:pPr>
-      <w:r>
-        <w:rPr>
-          <w:rFonts w:cs="Times New Roman" w:ascii="Times New Roman" w:hAnsi="Times New Roman"/>
-        </w:rPr>
-      </w:r>
-    </w:p>
-    <w:p>
-      <w:pPr>
-        <w:pStyle w:val="Normal"/>
-        <w:rPr>
-          <w:rFonts w:ascii="Times New Roman" w:hAnsi="Times New Roman" w:cs="Times New Roman"/>
-        </w:rPr>
-      </w:pPr>
-      <w:r>
-        <w:rPr>
-          <w:rFonts w:cs="Times New Roman" w:ascii="Times New Roman" w:hAnsi="Times New Roman"/>
+        <w:rPr>
+          <w:rFonts w:ascii="Times New Roman" w:hAnsi="Times New Roman" w:cs="Times New Roman"/>
+        </w:rPr>
+      </w:pPr>
+    </w:p>
+    <w:p>
+      <w:pPr>
+        <w:rPr>
+          <w:rFonts w:ascii="Times New Roman" w:hAnsi="Times New Roman" w:cs="Times New Roman"/>
+        </w:rPr>
+      </w:pPr>
+      <w:r>
+        <w:rPr>
+          <w:rFonts w:ascii="Times New Roman" w:hAnsi="Times New Roman" w:cs="Times New Roman"/>
         </w:rPr>
         <w:t>Hints concerning R:</w:t>
       </w:r>
     </w:p>
     <w:p>
       <w:pPr>
-        <w:pStyle w:val="Normal"/>
-        <w:rPr>
-          <w:rFonts w:ascii="Times New Roman" w:hAnsi="Times New Roman" w:cs="Times New Roman"/>
-        </w:rPr>
-      </w:pPr>
-      <w:r>
-        <w:rPr>
-          <w:rFonts w:cs="Times New Roman" w:ascii="Times New Roman" w:hAnsi="Times New Roman"/>
-        </w:rPr>
-        <w:t xml:space="preserve">• </w:t>
-      </w:r>
-      <w:r>
-        <w:rPr>
-          <w:rFonts w:cs="Times New Roman" w:ascii="Times New Roman" w:hAnsi="Times New Roman"/>
-        </w:rPr>
-        <w:t>For the exercises below you can use, for instance, the R-functions hist, boxplot, mean,</w:t>
-      </w:r>
-    </w:p>
-    <w:p>
-      <w:pPr>
-        <w:pStyle w:val="Normal"/>
-        <w:rPr>
-          <w:rFonts w:ascii="Times New Roman" w:hAnsi="Times New Roman" w:cs="Times New Roman"/>
-        </w:rPr>
-      </w:pPr>
-      <w:r>
-        <w:rPr>
-          <w:rFonts w:cs="Times New Roman" w:ascii="Times New Roman" w:hAnsi="Times New Roman"/>
+        <w:rPr>
+          <w:rFonts w:ascii="Times New Roman" w:hAnsi="Times New Roman" w:cs="Times New Roman"/>
+        </w:rPr>
+      </w:pPr>
+      <w:r>
+        <w:rPr>
+          <w:rFonts w:ascii="Times New Roman" w:hAnsi="Times New Roman" w:cs="Times New Roman"/>
+        </w:rPr>
+        <w:t>• For the exercises below you can use, for instance, the R-functions hist, boxplot, mean,</w:t>
+      </w:r>
+    </w:p>
+    <w:p>
+      <w:pPr>
+        <w:rPr>
+          <w:rFonts w:ascii="Times New Roman" w:hAnsi="Times New Roman" w:cs="Times New Roman"/>
+        </w:rPr>
+      </w:pPr>
+      <w:r>
+        <w:rPr>
+          <w:rFonts w:ascii="Times New Roman" w:hAnsi="Times New Roman" w:cs="Times New Roman"/>
         </w:rPr>
         <w:t>median, sd, min, max, and summary. If necessary, experiment with the different options</w:t>
       </w:r>
     </w:p>
     <w:p>
       <w:pPr>
-        <w:pStyle w:val="Normal"/>
-        <w:rPr>
-          <w:rFonts w:ascii="Times New Roman" w:hAnsi="Times New Roman" w:cs="Times New Roman"/>
-        </w:rPr>
-      </w:pPr>
-      <w:r>
-        <w:rPr>
-          <w:rFonts w:cs="Times New Roman" w:ascii="Times New Roman" w:hAnsi="Times New Roman"/>
-        </w:rPr>
-        <w:t>these functions have.</w:t>
-      </w:r>
-    </w:p>
-    <w:p>
-      <w:pPr>
-        <w:pStyle w:val="Normal"/>
-        <w:rPr>
-          <w:rFonts w:ascii="Times New Roman" w:hAnsi="Times New Roman" w:cs="Times New Roman"/>
-        </w:rPr>
-      </w:pPr>
-      <w:r>
-        <w:rPr>
-          <w:rFonts w:cs="Times New Roman" w:ascii="Times New Roman" w:hAnsi="Times New Roman"/>
-        </w:rPr>
-        <w:t xml:space="preserve">• </w:t>
-      </w:r>
-      <w:r>
-        <w:rPr>
-          <w:rFonts w:cs="Times New Roman" w:ascii="Times New Roman" w:hAnsi="Times New Roman"/>
-        </w:rPr>
-        <w:t>The R-function quantile(x,α) gives the α-quantile of the values in the vector x. For</w:t>
-      </w:r>
-    </w:p>
-    <w:p>
-      <w:pPr>
-        <w:pStyle w:val="Normal"/>
-        <w:rPr>
-          <w:rFonts w:ascii="Times New Roman" w:hAnsi="Times New Roman" w:cs="Times New Roman"/>
-        </w:rPr>
-      </w:pPr>
-      <w:r>
-        <w:rPr>
-          <w:rFonts w:cs="Times New Roman" w:ascii="Times New Roman" w:hAnsi="Times New Roman"/>
+        <w:rPr>
+          <w:rFonts w:ascii="Times New Roman" w:hAnsi="Times New Roman" w:cs="Times New Roman"/>
+        </w:rPr>
+      </w:pPr>
+      <w:r>
+        <w:rPr>
+          <w:rFonts w:ascii="Times New Roman" w:hAnsi="Times New Roman" w:cs="Times New Roman"/>
+        </w:rPr>
+        <w:t>these</w:t>
+      </w:r>
+      <w:r>
+        <w:rPr>
+          <w:rFonts w:ascii="Times New Roman" w:hAnsi="Times New Roman" w:cs="Times New Roman"/>
+        </w:rPr>
+        <w:t xml:space="preserve"> functions have.</w:t>
+      </w:r>
+    </w:p>
+    <w:p>
+      <w:pPr>
+        <w:rPr>
+          <w:rFonts w:ascii="Times New Roman" w:hAnsi="Times New Roman" w:cs="Times New Roman"/>
+        </w:rPr>
+      </w:pPr>
+      <w:r>
+        <w:rPr>
+          <w:rFonts w:ascii="Times New Roman" w:hAnsi="Times New Roman" w:cs="Times New Roman"/>
+        </w:rPr>
+        <w:t>• The R-function quantile(x,α) gives the α-quantile of the values in the vector x. For</w:t>
+      </w:r>
+    </w:p>
+    <w:p>
+      <w:pPr>
+        <w:rPr>
+          <w:rFonts w:ascii="Times New Roman" w:hAnsi="Times New Roman" w:cs="Times New Roman"/>
+        </w:rPr>
+      </w:pPr>
+      <w:r>
+        <w:rPr>
+          <w:rFonts w:ascii="Times New Roman" w:hAnsi="Times New Roman" w:cs="Times New Roman"/>
         </w:rPr>
         <w:t>example, quantile(x,0.25) gives the first quartile of x. Instead of one single value, also</w:t>
       </w:r>
     </w:p>
     <w:p>
       <w:pPr>
-        <w:pStyle w:val="Normal"/>
-        <w:rPr>
-          <w:rFonts w:ascii="Times New Roman" w:hAnsi="Times New Roman" w:cs="Times New Roman"/>
-        </w:rPr>
-      </w:pPr>
-      <w:r>
-        <w:rPr>
-          <w:rFonts w:cs="Times New Roman" w:ascii="Times New Roman" w:hAnsi="Times New Roman"/>
-        </w:rPr>
-        <w:t>a vector (α 1 , α 2 , . . . , α k ) can be inserted for the parameter α in quantile. Check which</w:t>
-      </w:r>
-    </w:p>
-    <w:p>
-      <w:pPr>
-        <w:pStyle w:val="Normal"/>
-        <w:rPr>
-          <w:rFonts w:ascii="Times New Roman" w:hAnsi="Times New Roman" w:cs="Times New Roman"/>
-        </w:rPr>
-      </w:pPr>
-      <w:r>
-        <w:rPr>
-          <w:rFonts w:cs="Times New Roman" w:ascii="Times New Roman" w:hAnsi="Times New Roman"/>
+        <w:rPr>
+          <w:rFonts w:ascii="Times New Roman" w:hAnsi="Times New Roman" w:cs="Times New Roman"/>
+        </w:rPr>
+      </w:pPr>
+      <w:r>
+        <w:rPr>
+          <w:rFonts w:ascii="Times New Roman" w:hAnsi="Times New Roman" w:cs="Times New Roman"/>
+        </w:rPr>
+        <w:lastRenderedPageBreak/>
+        <w:t>a vector (α 1 , α 2 , . . . , α k ) can be inserted for the p</w:t>
+      </w:r>
+      <w:r>
+        <w:rPr>
+          <w:rFonts w:ascii="Times New Roman" w:hAnsi="Times New Roman" w:cs="Times New Roman"/>
+        </w:rPr>
+        <w:t>arameter α in quantile. Check which</w:t>
+      </w:r>
+    </w:p>
+    <w:p>
+      <w:pPr>
+        <w:rPr>
+          <w:rFonts w:ascii="Times New Roman" w:hAnsi="Times New Roman" w:cs="Times New Roman"/>
+        </w:rPr>
+      </w:pPr>
+      <w:r>
+        <w:rPr>
+          <w:rFonts w:ascii="Times New Roman" w:hAnsi="Times New Roman" w:cs="Times New Roman"/>
         </w:rPr>
         <w:t>output this function gives when the parameter α is not specified.</w:t>
       </w:r>
     </w:p>
     <w:p>
       <w:pPr>
-        <w:pStyle w:val="Normal"/>
-        <w:rPr>
-          <w:rFonts w:ascii="Times New Roman" w:hAnsi="Times New Roman" w:cs="Times New Roman"/>
-        </w:rPr>
-      </w:pPr>
-      <w:r>
-        <w:rPr>
-          <w:rFonts w:cs="Times New Roman" w:ascii="Times New Roman" w:hAnsi="Times New Roman"/>
+        <w:outlineLvl w:val="0"/>
+        <w:rPr>
+          <w:rFonts w:ascii="Times New Roman" w:hAnsi="Times New Roman" w:cs="Times New Roman"/>
+        </w:rPr>
+      </w:pPr>
+      <w:r>
+        <w:rPr>
+          <w:rFonts w:ascii="Times New Roman" w:hAnsi="Times New Roman" w:cs="Times New Roman"/>
           <w:b/>
           <w:bCs/>
         </w:rPr>
@@ -621,14 +633,14 @@
     </w:p>
     <w:p>
       <w:pPr>
-        <w:pStyle w:val="Normal"/>
-        <w:rPr>
-          <w:rFonts w:ascii="Times New Roman" w:hAnsi="Times New Roman" w:cs="Times New Roman"/>
-        </w:rPr>
-      </w:pPr>
-      <w:r>
-        <w:rPr>
-          <w:rFonts w:cs="Times New Roman" w:ascii="Times New Roman" w:hAnsi="Times New Roman"/>
+        <w:outlineLvl w:val="0"/>
+        <w:rPr>
+          <w:rFonts w:ascii="Times New Roman" w:hAnsi="Times New Roman" w:cs="Times New Roman"/>
+        </w:rPr>
+      </w:pPr>
+      <w:r>
+        <w:rPr>
+          <w:rFonts w:ascii="Times New Roman" w:hAnsi="Times New Roman" w:cs="Times New Roman"/>
           <w:b/>
           <w:bCs/>
         </w:rPr>
@@ -637,67 +649,55 @@
     </w:p>
     <w:p>
       <w:pPr>
-        <w:pStyle w:val="Normal"/>
-        <w:rPr>
-          <w:rFonts w:ascii="Times New Roman" w:hAnsi="Times New Roman" w:cs="Times New Roman"/>
-        </w:rPr>
-      </w:pPr>
-      <w:r>
-        <w:rPr>
-          <w:rFonts w:cs="Times New Roman" w:ascii="Times New Roman" w:hAnsi="Times New Roman"/>
+        <w:outlineLvl w:val="0"/>
+        <w:rPr>
+          <w:rFonts w:ascii="Times New Roman" w:hAnsi="Times New Roman" w:cs="Times New Roman"/>
+        </w:rPr>
+      </w:pPr>
+      <w:r>
+        <w:rPr>
+          <w:rFonts w:ascii="Times New Roman" w:hAnsi="Times New Roman" w:cs="Times New Roman"/>
           <w:b/>
           <w:bCs/>
         </w:rPr>
         <w:t>Exercise 1.7</w:t>
       </w:r>
     </w:p>
-    <w:p>
-      <w:pPr>
-        <w:pStyle w:val="Normal"/>
-        <w:rPr/>
-      </w:pPr>
-      <w:r>
-        <w:rPr/>
-      </w:r>
-    </w:p>
+    <w:p/>
     <w:sectPr>
-      <w:type w:val="nextPage"/>
       <w:pgSz w:w="11906" w:h="16838"/>
-      <w:pgMar w:left="1134" w:right="1134" w:header="0" w:top="1134" w:footer="0" w:bottom="1134" w:gutter="0"/>
-      <w:pgNumType w:fmt="decimal"/>
-      <w:formProt w:val="false"/>
-      <w:textDirection w:val="lrTb"/>
-      <w:docGrid w:type="default" w:linePitch="240" w:charSpace="4294961151"/>
+      <w:pgMar w:top="1134" w:right="1134" w:bottom="1134" w:left="1134" w:header="0" w:footer="0" w:gutter="0"/>
+      <w:cols w:space="708"/>
+      <w:formProt w:val="0"/>
+      <w:docGrid w:linePitch="240" w:charSpace="-6145"/>
     </w:sectPr>
   </w:body>
 </w:document>
 </file>
 
 <file path=word/styles.xml><?xml version="1.0" encoding="utf-8"?>
-<w:styles xmlns:w="http://schemas.openxmlformats.org/wordprocessingml/2006/main" xmlns:w14="http://schemas.microsoft.com/office/word/2010/wordml" xmlns:mc="http://schemas.openxmlformats.org/markup-compatibility/2006" mc:Ignorable="w14">
+<w:styles xmlns:mc="http://schemas.openxmlformats.org/markup-compatibility/2006" xmlns:r="http://schemas.openxmlformats.org/officeDocument/2006/relationships" xmlns:w="http://schemas.openxmlformats.org/wordprocessingml/2006/main" xmlns:w14="http://schemas.microsoft.com/office/word/2010/wordml" xmlns:w15="http://schemas.microsoft.com/office/word/2012/wordml" mc:Ignorable="w14 w15">
   <w:docDefaults>
     <w:rPrDefault>
       <w:rPr>
-        <w:rFonts w:ascii="Liberation Serif" w:hAnsi="Liberation Serif" w:eastAsia="Noto Sans CJK SC Regular" w:cs="FreeSans"/>
+        <w:rFonts w:ascii="Liberation Serif" w:eastAsia="Noto Sans CJK SC Regular" w:hAnsi="Liberation Serif" w:cs="FreeSans"/>
         <w:szCs w:val="24"/>
         <w:lang w:val="en-US" w:eastAsia="zh-CN" w:bidi="hi-IN"/>
       </w:rPr>
     </w:rPrDefault>
-    <w:pPrDefault>
-      <w:pPr/>
-    </w:pPrDefault>
+    <w:pPrDefault/>
   </w:docDefaults>
   <w:latentStyles w:defLockedState="0" w:defUIPriority="99" w:defSemiHidden="0" w:defUnhideWhenUsed="0" w:defQFormat="0" w:count="382">
     <w:lsdException w:name="Normal" w:uiPriority="0" w:qFormat="1"/>
     <w:lsdException w:name="heading 1" w:uiPriority="9" w:qFormat="1"/>
-    <w:lsdException w:name="heading 2" w:uiPriority="9" w:semiHidden="1" w:unhideWhenUsed="1" w:qFormat="1"/>
-    <w:lsdException w:name="heading 3" w:uiPriority="9" w:semiHidden="1" w:unhideWhenUsed="1" w:qFormat="1"/>
-    <w:lsdException w:name="heading 4" w:uiPriority="9" w:semiHidden="1" w:unhideWhenUsed="1" w:qFormat="1"/>
-    <w:lsdException w:name="heading 5" w:uiPriority="9" w:semiHidden="1" w:unhideWhenUsed="1" w:qFormat="1"/>
-    <w:lsdException w:name="heading 6" w:uiPriority="9" w:semiHidden="1" w:unhideWhenUsed="1" w:qFormat="1"/>
-    <w:lsdException w:name="heading 7" w:uiPriority="9" w:semiHidden="1" w:unhideWhenUsed="1" w:qFormat="1"/>
-    <w:lsdException w:name="heading 8" w:uiPriority="9" w:semiHidden="1" w:unhideWhenUsed="1" w:qFormat="1"/>
-    <w:lsdException w:name="heading 9" w:uiPriority="9" w:semiHidden="1" w:unhideWhenUsed="1" w:qFormat="1"/>
+    <w:lsdException w:name="heading 2" w:semiHidden="1" w:uiPriority="9" w:unhideWhenUsed="1" w:qFormat="1"/>
+    <w:lsdException w:name="heading 3" w:semiHidden="1" w:uiPriority="9" w:unhideWhenUsed="1" w:qFormat="1"/>
+    <w:lsdException w:name="heading 4" w:semiHidden="1" w:uiPriority="9" w:unhideWhenUsed="1" w:qFormat="1"/>
+    <w:lsdException w:name="heading 5" w:semiHidden="1" w:uiPriority="9" w:unhideWhenUsed="1" w:qFormat="1"/>
+    <w:lsdException w:name="heading 6" w:semiHidden="1" w:uiPriority="9" w:unhideWhenUsed="1" w:qFormat="1"/>
+    <w:lsdException w:name="heading 7" w:semiHidden="1" w:uiPriority="9" w:unhideWhenUsed="1" w:qFormat="1"/>
+    <w:lsdException w:name="heading 8" w:semiHidden="1" w:uiPriority="9" w:unhideWhenUsed="1" w:qFormat="1"/>
+    <w:lsdException w:name="heading 9" w:semiHidden="1" w:uiPriority="9" w:unhideWhenUsed="1" w:qFormat="1"/>
     <w:lsdException w:name="index 1" w:semiHidden="1" w:unhideWhenUsed="1"/>
     <w:lsdException w:name="index 2" w:semiHidden="1" w:unhideWhenUsed="1"/>
     <w:lsdException w:name="index 3" w:semiHidden="1" w:unhideWhenUsed="1"/>
@@ -707,22 +707,22 @@
     <w:lsdException w:name="index 7" w:semiHidden="1" w:unhideWhenUsed="1"/>
     <w:lsdException w:name="index 8" w:semiHidden="1" w:unhideWhenUsed="1"/>
     <w:lsdException w:name="index 9" w:semiHidden="1" w:unhideWhenUsed="1"/>
-    <w:lsdException w:name="toc 1" w:uiPriority="39" w:semiHidden="1" w:unhideWhenUsed="1"/>
-    <w:lsdException w:name="toc 2" w:uiPriority="39" w:semiHidden="1" w:unhideWhenUsed="1"/>
-    <w:lsdException w:name="toc 3" w:uiPriority="39" w:semiHidden="1" w:unhideWhenUsed="1"/>
-    <w:lsdException w:name="toc 4" w:uiPriority="39" w:semiHidden="1" w:unhideWhenUsed="1"/>
-    <w:lsdException w:name="toc 5" w:uiPriority="39" w:semiHidden="1" w:unhideWhenUsed="1"/>
-    <w:lsdException w:name="toc 6" w:uiPriority="39" w:semiHidden="1" w:unhideWhenUsed="1"/>
-    <w:lsdException w:name="toc 7" w:uiPriority="39" w:semiHidden="1" w:unhideWhenUsed="1"/>
-    <w:lsdException w:name="toc 8" w:uiPriority="39" w:semiHidden="1" w:unhideWhenUsed="1"/>
-    <w:lsdException w:name="toc 9" w:uiPriority="39" w:semiHidden="1" w:unhideWhenUsed="1"/>
+    <w:lsdException w:name="toc 1" w:semiHidden="1" w:uiPriority="39" w:unhideWhenUsed="1"/>
+    <w:lsdException w:name="toc 2" w:semiHidden="1" w:uiPriority="39" w:unhideWhenUsed="1"/>
+    <w:lsdException w:name="toc 3" w:semiHidden="1" w:uiPriority="39" w:unhideWhenUsed="1"/>
+    <w:lsdException w:name="toc 4" w:semiHidden="1" w:uiPriority="39" w:unhideWhenUsed="1"/>
+    <w:lsdException w:name="toc 5" w:semiHidden="1" w:uiPriority="39" w:unhideWhenUsed="1"/>
+    <w:lsdException w:name="toc 6" w:semiHidden="1" w:uiPriority="39" w:unhideWhenUsed="1"/>
+    <w:lsdException w:name="toc 7" w:semiHidden="1" w:uiPriority="39" w:unhideWhenUsed="1"/>
+    <w:lsdException w:name="toc 8" w:semiHidden="1" w:uiPriority="39" w:unhideWhenUsed="1"/>
+    <w:lsdException w:name="toc 9" w:semiHidden="1" w:uiPriority="39" w:unhideWhenUsed="1"/>
     <w:lsdException w:name="Normal Indent" w:semiHidden="1" w:unhideWhenUsed="1"/>
     <w:lsdException w:name="footnote text" w:semiHidden="1" w:unhideWhenUsed="1"/>
     <w:lsdException w:name="annotation text" w:semiHidden="1" w:unhideWhenUsed="1"/>
     <w:lsdException w:name="header" w:semiHidden="1" w:unhideWhenUsed="1"/>
     <w:lsdException w:name="footer" w:semiHidden="1" w:unhideWhenUsed="1"/>
     <w:lsdException w:name="index heading" w:semiHidden="1" w:unhideWhenUsed="1"/>
-    <w:lsdException w:name="caption" w:uiPriority="35" w:semiHidden="1" w:unhideWhenUsed="1" w:qFormat="1"/>
+    <w:lsdException w:name="caption" w:semiHidden="1" w:uiPriority="35" w:unhideWhenUsed="1" w:qFormat="1"/>
     <w:lsdException w:name="table of figures" w:semiHidden="1" w:unhideWhenUsed="1"/>
     <w:lsdException w:name="envelope address" w:semiHidden="1" w:unhideWhenUsed="1"/>
     <w:lsdException w:name="envelope return" w:semiHidden="1" w:unhideWhenUsed="1"/>
@@ -753,7 +753,7 @@
     <w:lsdException w:name="Title" w:uiPriority="10" w:qFormat="1"/>
     <w:lsdException w:name="Closing" w:semiHidden="1" w:unhideWhenUsed="1"/>
     <w:lsdException w:name="Signature" w:semiHidden="1" w:unhideWhenUsed="1"/>
-    <w:lsdException w:name="Default Paragraph Font" w:uiPriority="1" w:semiHidden="1" w:unhideWhenUsed="1"/>
+    <w:lsdException w:name="Default Paragraph Font" w:semiHidden="1" w:uiPriority="1" w:unhideWhenUsed="1"/>
     <w:lsdException w:name="Body Text" w:semiHidden="1" w:unhideWhenUsed="1"/>
     <w:lsdException w:name="Body Text Indent" w:semiHidden="1" w:unhideWhenUsed="1"/>
     <w:lsdException w:name="List Continue" w:semiHidden="1" w:unhideWhenUsed="1"/>
@@ -962,8 +962,8 @@
     <w:lsdException w:name="Subtle Reference" w:uiPriority="31" w:qFormat="1"/>
     <w:lsdException w:name="Intense Reference" w:uiPriority="32" w:qFormat="1"/>
     <w:lsdException w:name="Book Title" w:uiPriority="33" w:qFormat="1"/>
-    <w:lsdException w:name="Bibliography" w:uiPriority="37" w:semiHidden="1" w:unhideWhenUsed="1"/>
-    <w:lsdException w:name="TOC Heading" w:uiPriority="39" w:semiHidden="1" w:unhideWhenUsed="1" w:qFormat="1"/>
+    <w:lsdException w:name="Bibliography" w:semiHidden="1" w:uiPriority="37" w:unhideWhenUsed="1"/>
+    <w:lsdException w:name="TOC Heading" w:semiHidden="1" w:uiPriority="39" w:unhideWhenUsed="1" w:qFormat="1"/>
     <w:lsdException w:name="Plain Table 1" w:uiPriority="41"/>
     <w:lsdException w:name="Plain Table 2" w:uiPriority="42"/>
     <w:lsdException w:name="Plain Table 3" w:uiPriority="43"/>
@@ -1071,119 +1071,19 @@
     <w:lsdException w:name="Mention" w:semiHidden="1" w:unhideWhenUsed="1"/>
     <w:lsdException w:name="Smart Hyperlink" w:semiHidden="1" w:unhideWhenUsed="1"/>
   </w:latentStyles>
-  <w:style w:type="paragraph" w:styleId="Normal" w:default="1">
+  <w:style w:type="paragraph" w:default="1" w:styleId="Standaard">
     <w:name w:val="Normal"/>
     <w:qFormat/>
-    <w:pPr>
-      <w:widowControl/>
-      <w:bidi w:val="0"/>
-      <w:jc w:val="left"/>
-    </w:pPr>
     <w:rPr>
-      <w:rFonts w:ascii="Liberation Serif" w:hAnsi="Liberation Serif" w:eastAsia="Noto Sans CJK SC Regular" w:cs="FreeSans"/>
       <w:color w:val="00000A"/>
       <w:sz w:val="24"/>
-      <w:szCs w:val="24"/>
-      <w:lang w:val="en-US" w:eastAsia="zh-CN" w:bidi="hi-IN"/>
     </w:rPr>
   </w:style>
-  <w:style w:type="character" w:styleId="DefaultParagraphFont" w:default="1">
+  <w:style w:type="character" w:default="1" w:styleId="Standaardalinea-lettertype">
     <w:name w:val="Default Paragraph Font"/>
     <w:uiPriority w:val="1"/>
     <w:semiHidden/>
     <w:unhideWhenUsed/>
-    <w:qFormat/>
-    <w:rPr/>
-  </w:style>
-  <w:style w:type="paragraph" w:styleId="Heading" w:customStyle="1">
-    <w:name w:val="Heading"/>
-    <w:basedOn w:val="Normal"/>
-    <w:next w:val="TextBody"/>
-    <w:qFormat/>
-    <w:pPr>
-      <w:keepNext/>
-      <w:spacing w:before="240" w:after="120"/>
-    </w:pPr>
-    <w:rPr>
-      <w:rFonts w:ascii="Liberation Sans" w:hAnsi="Liberation Sans"/>
-      <w:sz w:val="28"/>
-      <w:szCs w:val="28"/>
-    </w:rPr>
-  </w:style>
-  <w:style w:type="paragraph" w:styleId="TextBody">
-    <w:name w:val="Body Text"/>
-    <w:basedOn w:val="Normal"/>
-    <w:pPr>
-      <w:spacing w:lineRule="auto" w:line="288" w:before="0" w:after="140"/>
-    </w:pPr>
-    <w:rPr/>
-  </w:style>
-  <w:style w:type="paragraph" w:styleId="List">
-    <w:name w:val="List"/>
-    <w:basedOn w:val="TextBody"/>
-    <w:pPr/>
-    <w:rPr/>
-  </w:style>
-  <w:style w:type="paragraph" w:styleId="Caption">
-    <w:name w:val="Caption"/>
-    <w:basedOn w:val="Normal"/>
-    <w:qFormat/>
-    <w:pPr>
-      <w:suppressLineNumbers/>
-      <w:spacing w:before="120" w:after="120"/>
-    </w:pPr>
-    <w:rPr>
-      <w:rFonts w:cs="FreeSans"/>
-      <w:i/>
-      <w:iCs/>
-      <w:sz w:val="24"/>
-      <w:szCs w:val="24"/>
-    </w:rPr>
-  </w:style>
-  <w:style w:type="paragraph" w:styleId="Index" w:customStyle="1">
-    <w:name w:val="Index"/>
-    <w:basedOn w:val="Normal"/>
-    <w:qFormat/>
-    <w:pPr>
-      <w:suppressLineNumbers/>
-    </w:pPr>
-    <w:rPr/>
-  </w:style>
-  <w:style w:type="paragraph" w:styleId="Caption1">
-    <w:name w:val="caption"/>
-    <w:basedOn w:val="Normal"/>
-    <w:qFormat/>
-    <w:pPr>
-      <w:suppressLineNumbers/>
-      <w:spacing w:before="120" w:after="120"/>
-    </w:pPr>
-    <w:rPr>
-      <w:i/>
-      <w:iCs/>
-    </w:rPr>
-  </w:style>
-  <w:style w:type="paragraph" w:styleId="ListParagraph">
-    <w:name w:val="List Paragraph"/>
-    <w:basedOn w:val="Normal"/>
-    <w:uiPriority w:val="34"/>
-    <w:qFormat/>
-    <w:rsid w:val="0069720d"/>
-    <w:pPr>
-      <w:spacing w:before="0" w:after="0"/>
-      <w:ind w:left="720" w:hanging="0"/>
-      <w:contextualSpacing/>
-    </w:pPr>
-    <w:rPr>
-      <w:rFonts w:cs="Mangal"/>
-      <w:szCs w:val="21"/>
-    </w:rPr>
-  </w:style>
-  <w:style w:type="numbering" w:styleId="NoList" w:default="1">
-    <w:name w:val="No List"/>
-    <w:uiPriority w:val="99"/>
-    <w:semiHidden/>
-    <w:unhideWhenUsed/>
-    <w:qFormat/>
   </w:style>
   <w:style w:type="table" w:default="1" w:styleId="Standaardtabel">
     <w:name w:val="Normal Table"/>
@@ -1199,6 +1099,74 @@
         <w:right w:w="108" w:type="dxa"/>
       </w:tblCellMar>
     </w:tblPr>
+  </w:style>
+  <w:style w:type="numbering" w:default="1" w:styleId="Geenlijst">
+    <w:name w:val="No List"/>
+    <w:uiPriority w:val="99"/>
+    <w:semiHidden/>
+    <w:unhideWhenUsed/>
+  </w:style>
+  <w:style w:type="paragraph" w:customStyle="1" w:styleId="Heading">
+    <w:name w:val="Heading"/>
+    <w:basedOn w:val="Standaard"/>
+    <w:next w:val="Plattetekst"/>
+    <w:qFormat/>
+    <w:pPr>
+      <w:keepNext/>
+      <w:spacing w:before="240" w:after="120"/>
+    </w:pPr>
+    <w:rPr>
+      <w:rFonts w:ascii="Liberation Sans" w:hAnsi="Liberation Sans"/>
+      <w:sz w:val="28"/>
+      <w:szCs w:val="28"/>
+    </w:rPr>
+  </w:style>
+  <w:style w:type="paragraph" w:styleId="Plattetekst">
+    <w:name w:val="Body Text"/>
+    <w:basedOn w:val="Standaard"/>
+    <w:pPr>
+      <w:spacing w:after="140" w:line="288" w:lineRule="auto"/>
+    </w:pPr>
+  </w:style>
+  <w:style w:type="paragraph" w:styleId="Lijst">
+    <w:name w:val="List"/>
+    <w:basedOn w:val="Plattetekst"/>
+  </w:style>
+  <w:style w:type="paragraph" w:styleId="Bijschrift">
+    <w:name w:val="caption"/>
+    <w:basedOn w:val="Standaard"/>
+    <w:qFormat/>
+    <w:pPr>
+      <w:suppressLineNumbers/>
+      <w:spacing w:before="120" w:after="120"/>
+    </w:pPr>
+    <w:rPr>
+      <w:i/>
+      <w:iCs/>
+    </w:rPr>
+  </w:style>
+  <w:style w:type="paragraph" w:customStyle="1" w:styleId="Index">
+    <w:name w:val="Index"/>
+    <w:basedOn w:val="Standaard"/>
+    <w:qFormat/>
+    <w:pPr>
+      <w:suppressLineNumbers/>
+    </w:pPr>
+  </w:style>
+  <w:style w:type="paragraph" w:styleId="Lijstalinea">
+    <w:name w:val="List Paragraph"/>
+    <w:basedOn w:val="Standaard"/>
+    <w:uiPriority w:val="34"/>
+    <w:qFormat/>
+    <w:rsid w:val="0069720D"/>
+    <w:pPr>
+      <w:ind w:left="720"/>
+      <w:contextualSpacing/>
+    </w:pPr>
+    <w:rPr>
+      <w:rFonts w:cs="Mangal"/>
+      <w:szCs w:val="21"/>
+    </w:rPr>
   </w:style>
 </w:styles>
 </file>

</xml_diff>